<commit_message>
Hardware portion for PDR complete
</commit_message>
<xml_diff>
--- a/Preliminary Design Review.docx
+++ b/Preliminary Design Review.docx
@@ -40,19 +40,467 @@
       </w:r>
     </w:p>
     <w:p>
-      <w:pPr>
-        <w:rPr>
-          <w:color w:val="5B9BD5" w:themeColor="accent1"/>
-        </w:rPr>
-      </w:pPr>
+      <w:r>
+        <w:rPr>
+          <w:noProof/>
+          <w:color w:val="5B9BD5" w:themeColor="accent1"/>
+        </w:rPr>
+        <w:drawing>
+          <wp:anchor distT="0" distB="0" distL="114300" distR="114300" simplePos="0" relativeHeight="251658240" behindDoc="0" locked="0" layoutInCell="1" allowOverlap="1" wp14:anchorId="21465215" wp14:editId="21C7C221">
+            <wp:simplePos x="0" y="0"/>
+            <wp:positionH relativeFrom="margin">
+              <wp:posOffset>0</wp:posOffset>
+            </wp:positionH>
+            <wp:positionV relativeFrom="page">
+              <wp:posOffset>5308600</wp:posOffset>
+            </wp:positionV>
+            <wp:extent cx="5943600" cy="4527550"/>
+            <wp:effectExtent l="0" t="0" r="0" b="6350"/>
+            <wp:wrapNone/>
+            <wp:docPr id="1" name="Picture 1"/>
+            <wp:cNvGraphicFramePr>
+              <a:graphicFrameLocks xmlns:a="http://schemas.openxmlformats.org/drawingml/2006/main" noChangeAspect="1"/>
+            </wp:cNvGraphicFramePr>
+            <a:graphic xmlns:a="http://schemas.openxmlformats.org/drawingml/2006/main">
+              <a:graphicData uri="http://schemas.openxmlformats.org/drawingml/2006/picture">
+                <pic:pic xmlns:pic="http://schemas.openxmlformats.org/drawingml/2006/picture">
+                  <pic:nvPicPr>
+                    <pic:cNvPr id="1" name="Motor Connections.png"/>
+                    <pic:cNvPicPr/>
+                  </pic:nvPicPr>
+                  <pic:blipFill>
+                    <a:blip r:embed="rId5">
+                      <a:extLst>
+                        <a:ext uri="{28A0092B-C50C-407E-A947-70E740481C1C}">
+                          <a14:useLocalDpi xmlns:a14="http://schemas.microsoft.com/office/drawing/2010/main" val="0"/>
+                        </a:ext>
+                      </a:extLst>
+                    </a:blip>
+                    <a:stretch>
+                      <a:fillRect/>
+                    </a:stretch>
+                  </pic:blipFill>
+                  <pic:spPr>
+                    <a:xfrm>
+                      <a:off x="0" y="0"/>
+                      <a:ext cx="5943600" cy="4527550"/>
+                    </a:xfrm>
+                    <a:prstGeom prst="rect">
+                      <a:avLst/>
+                    </a:prstGeom>
+                  </pic:spPr>
+                </pic:pic>
+              </a:graphicData>
+            </a:graphic>
+          </wp:anchor>
+        </w:drawing>
+      </w:r>
       <w:r>
         <w:rPr>
           <w:color w:val="5B9BD5" w:themeColor="accent1"/>
         </w:rPr>
         <w:t>Hardware Design:</w:t>
       </w:r>
+      <w:r>
+        <w:rPr>
+          <w:color w:val="5B9BD5" w:themeColor="accent1"/>
+        </w:rPr>
+        <w:t xml:space="preserve">                                          </w:t>
+      </w:r>
+      <w:r>
+        <w:t>Motor Connections</w:t>
+      </w:r>
+    </w:p>
+    <w:p>
+      <w:pPr>
+        <w:rPr>
+          <w:color w:val="5B9BD5" w:themeColor="accent1"/>
+        </w:rPr>
+      </w:pPr>
+    </w:p>
+    <w:p>
+      <w:pPr>
+        <w:rPr>
+          <w:color w:val="5B9BD5" w:themeColor="accent1"/>
+        </w:rPr>
+      </w:pPr>
+    </w:p>
+    <w:p>
+      <w:pPr>
+        <w:rPr>
+          <w:color w:val="5B9BD5" w:themeColor="accent1"/>
+        </w:rPr>
+      </w:pPr>
+    </w:p>
+    <w:p>
+      <w:pPr>
+        <w:rPr>
+          <w:color w:val="5B9BD5" w:themeColor="accent1"/>
+        </w:rPr>
+      </w:pPr>
+    </w:p>
+    <w:p>
+      <w:pPr>
+        <w:rPr>
+          <w:color w:val="5B9BD5" w:themeColor="accent1"/>
+        </w:rPr>
+      </w:pPr>
+    </w:p>
+    <w:p>
+      <w:pPr>
+        <w:rPr>
+          <w:color w:val="5B9BD5" w:themeColor="accent1"/>
+        </w:rPr>
+      </w:pPr>
+    </w:p>
+    <w:p>
+      <w:pPr>
+        <w:rPr>
+          <w:color w:val="5B9BD5" w:themeColor="accent1"/>
+        </w:rPr>
+      </w:pPr>
     </w:p>
     <w:p/>
+    <w:p>
+      <w:pPr>
+        <w:spacing w:line="240" w:lineRule="auto"/>
+      </w:pPr>
+      <w:r>
+        <w:rPr>
+          <w:color w:val="5B9BD5" w:themeColor="accent1"/>
+        </w:rPr>
+        <w:lastRenderedPageBreak/>
+        <w:tab/>
+      </w:r>
+      <w:r>
+        <w:t>All pins on the H-Bridge will be connected to the PIC32 by wire-wrapping</w:t>
+      </w:r>
+    </w:p>
+    <w:p>
+      <w:pPr>
+        <w:spacing w:line="240" w:lineRule="auto"/>
+      </w:pPr>
+      <w:r>
+        <w:tab/>
+        <w:t>The motors will connect to the H-Bridge by jumper wires</w:t>
+      </w:r>
+    </w:p>
+    <w:p>
+      <w:pPr>
+        <w:spacing w:line="240" w:lineRule="auto"/>
+      </w:pPr>
+      <w:r>
+        <w:tab/>
+        <w:t>All Grounds and sources will be connected by wire-wrapping</w:t>
+      </w:r>
+    </w:p>
+    <w:p>
+      <w:pPr>
+        <w:spacing w:line="240" w:lineRule="auto"/>
+      </w:pPr>
+    </w:p>
+    <w:p>
+      <w:pPr>
+        <w:spacing w:line="240" w:lineRule="auto"/>
+        <w:jc w:val="center"/>
+      </w:pPr>
+      <w:r>
+        <w:t>IR Sensors/LED Connections</w:t>
+      </w:r>
+    </w:p>
+    <w:p>
+      <w:pPr>
+        <w:spacing w:line="240" w:lineRule="auto"/>
+        <w:jc w:val="center"/>
+      </w:pPr>
+      <w:r>
+        <w:rPr>
+          <w:noProof/>
+        </w:rPr>
+        <w:drawing>
+          <wp:inline distT="0" distB="0" distL="0" distR="0">
+            <wp:extent cx="5943600" cy="4877435"/>
+            <wp:effectExtent l="0" t="0" r="0" b="0"/>
+            <wp:docPr id="2" name="Picture 2"/>
+            <wp:cNvGraphicFramePr>
+              <a:graphicFrameLocks xmlns:a="http://schemas.openxmlformats.org/drawingml/2006/main" noChangeAspect="1"/>
+            </wp:cNvGraphicFramePr>
+            <a:graphic xmlns:a="http://schemas.openxmlformats.org/drawingml/2006/main">
+              <a:graphicData uri="http://schemas.openxmlformats.org/drawingml/2006/picture">
+                <pic:pic xmlns:pic="http://schemas.openxmlformats.org/drawingml/2006/picture">
+                  <pic:nvPicPr>
+                    <pic:cNvPr id="2" name="IR_Sensor_Connections.png"/>
+                    <pic:cNvPicPr/>
+                  </pic:nvPicPr>
+                  <pic:blipFill>
+                    <a:blip r:embed="rId6">
+                      <a:extLst>
+                        <a:ext uri="{28A0092B-C50C-407E-A947-70E740481C1C}">
+                          <a14:useLocalDpi xmlns:a14="http://schemas.microsoft.com/office/drawing/2010/main" val="0"/>
+                        </a:ext>
+                      </a:extLst>
+                    </a:blip>
+                    <a:stretch>
+                      <a:fillRect/>
+                    </a:stretch>
+                  </pic:blipFill>
+                  <pic:spPr>
+                    <a:xfrm>
+                      <a:off x="0" y="0"/>
+                      <a:ext cx="5943600" cy="4877435"/>
+                    </a:xfrm>
+                    <a:prstGeom prst="rect">
+                      <a:avLst/>
+                    </a:prstGeom>
+                  </pic:spPr>
+                </pic:pic>
+              </a:graphicData>
+            </a:graphic>
+          </wp:inline>
+        </w:drawing>
+      </w:r>
+    </w:p>
+    <w:p>
+      <w:pPr>
+        <w:spacing w:line="240" w:lineRule="auto"/>
+      </w:pPr>
+      <w:r>
+        <w:t>Connections between the LED, Phototransistors, Resistors, and the PIC32F will be connected by wire-wrapping.</w:t>
+      </w:r>
+    </w:p>
+    <w:p>
+      <w:pPr>
+        <w:spacing w:line="240" w:lineRule="auto"/>
+      </w:pPr>
+      <w:r>
+        <w:t>Grounds will be connected by wire-wrapping.</w:t>
+      </w:r>
+    </w:p>
+    <w:p>
+      <w:pPr>
+        <w:spacing w:line="240" w:lineRule="auto"/>
+      </w:pPr>
+      <w:r>
+        <w:t>All connections that are for the motors apply in this diagram as well.</w:t>
+      </w:r>
+    </w:p>
+    <w:p>
+      <w:pPr>
+        <w:spacing w:line="240" w:lineRule="auto"/>
+      </w:pPr>
+    </w:p>
+    <w:p>
+      <w:pPr>
+        <w:spacing w:line="240" w:lineRule="auto"/>
+      </w:pPr>
+    </w:p>
+    <w:p>
+      <w:pPr>
+        <w:spacing w:line="240" w:lineRule="auto"/>
+      </w:pPr>
+    </w:p>
+    <w:p>
+      <w:pPr>
+        <w:spacing w:line="240" w:lineRule="auto"/>
+        <w:jc w:val="center"/>
+      </w:pPr>
+      <w:proofErr w:type="spellStart"/>
+      <w:r>
+        <w:lastRenderedPageBreak/>
+        <w:t>Adafruit</w:t>
+      </w:r>
+      <w:proofErr w:type="spellEnd"/>
+      <w:r>
+        <w:t xml:space="preserve"> </w:t>
+      </w:r>
+      <w:proofErr w:type="spellStart"/>
+      <w:r>
+        <w:t>Bluefruit</w:t>
+      </w:r>
+      <w:proofErr w:type="spellEnd"/>
+      <w:r>
+        <w:t xml:space="preserve"> LE SPI Friend Connection</w:t>
+      </w:r>
+    </w:p>
+    <w:p>
+      <w:pPr>
+        <w:rPr>
+          <w:color w:val="5B9BD5" w:themeColor="accent1"/>
+        </w:rPr>
+      </w:pPr>
+      <w:r>
+        <w:rPr>
+          <w:noProof/>
+        </w:rPr>
+        <w:drawing>
+          <wp:anchor distT="0" distB="0" distL="114300" distR="114300" simplePos="0" relativeHeight="251659264" behindDoc="0" locked="0" layoutInCell="1" allowOverlap="1" wp14:anchorId="3E64EDB3" wp14:editId="40FFB622">
+            <wp:simplePos x="0" y="0"/>
+            <wp:positionH relativeFrom="margin">
+              <wp:align>center</wp:align>
+            </wp:positionH>
+            <wp:positionV relativeFrom="paragraph">
+              <wp:posOffset>75565</wp:posOffset>
+            </wp:positionV>
+            <wp:extent cx="4208780" cy="2765425"/>
+            <wp:effectExtent l="0" t="0" r="1270" b="0"/>
+            <wp:wrapNone/>
+            <wp:docPr id="3" name="Picture 3"/>
+            <wp:cNvGraphicFramePr>
+              <a:graphicFrameLocks xmlns:a="http://schemas.openxmlformats.org/drawingml/2006/main" noChangeAspect="1"/>
+            </wp:cNvGraphicFramePr>
+            <a:graphic xmlns:a="http://schemas.openxmlformats.org/drawingml/2006/main">
+              <a:graphicData uri="http://schemas.openxmlformats.org/drawingml/2006/picture">
+                <pic:pic xmlns:pic="http://schemas.openxmlformats.org/drawingml/2006/picture">
+                  <pic:nvPicPr>
+                    <pic:cNvPr id="3" name="Bluetooth_Connections.png"/>
+                    <pic:cNvPicPr/>
+                  </pic:nvPicPr>
+                  <pic:blipFill rotWithShape="1">
+                    <a:blip r:embed="rId7">
+                      <a:extLst>
+                        <a:ext uri="{28A0092B-C50C-407E-A947-70E740481C1C}">
+                          <a14:useLocalDpi xmlns:a14="http://schemas.microsoft.com/office/drawing/2010/main" val="0"/>
+                        </a:ext>
+                      </a:extLst>
+                    </a:blip>
+                    <a:srcRect t="29245"/>
+                    <a:stretch/>
+                  </pic:blipFill>
+                  <pic:spPr bwMode="auto">
+                    <a:xfrm>
+                      <a:off x="0" y="0"/>
+                      <a:ext cx="4208780" cy="2765425"/>
+                    </a:xfrm>
+                    <a:prstGeom prst="rect">
+                      <a:avLst/>
+                    </a:prstGeom>
+                    <a:ln>
+                      <a:noFill/>
+                    </a:ln>
+                    <a:extLst>
+                      <a:ext uri="{53640926-AAD7-44D8-BBD7-CCE9431645EC}">
+                        <a14:shadowObscured xmlns:a14="http://schemas.microsoft.com/office/drawing/2010/main"/>
+                      </a:ext>
+                    </a:extLst>
+                  </pic:spPr>
+                </pic:pic>
+              </a:graphicData>
+            </a:graphic>
+            <wp14:sizeRelH relativeFrom="margin">
+              <wp14:pctWidth>0</wp14:pctWidth>
+            </wp14:sizeRelH>
+            <wp14:sizeRelV relativeFrom="margin">
+              <wp14:pctHeight>0</wp14:pctHeight>
+            </wp14:sizeRelV>
+          </wp:anchor>
+        </w:drawing>
+      </w:r>
+    </w:p>
+    <w:p>
+      <w:pPr>
+        <w:rPr>
+          <w:color w:val="5B9BD5" w:themeColor="accent1"/>
+        </w:rPr>
+      </w:pPr>
+    </w:p>
+    <w:p>
+      <w:pPr>
+        <w:rPr>
+          <w:color w:val="5B9BD5" w:themeColor="accent1"/>
+        </w:rPr>
+      </w:pPr>
+    </w:p>
+    <w:p>
+      <w:pPr>
+        <w:rPr>
+          <w:color w:val="5B9BD5" w:themeColor="accent1"/>
+        </w:rPr>
+      </w:pPr>
+    </w:p>
+    <w:p>
+      <w:pPr>
+        <w:rPr>
+          <w:color w:val="5B9BD5" w:themeColor="accent1"/>
+        </w:rPr>
+      </w:pPr>
+    </w:p>
+    <w:p>
+      <w:pPr>
+        <w:rPr>
+          <w:color w:val="5B9BD5" w:themeColor="accent1"/>
+        </w:rPr>
+      </w:pPr>
+    </w:p>
+    <w:p>
+      <w:pPr>
+        <w:rPr>
+          <w:color w:val="5B9BD5" w:themeColor="accent1"/>
+        </w:rPr>
+      </w:pPr>
+    </w:p>
+    <w:p>
+      <w:r>
+        <w:t>All connections will be wire-wrapped between the PIC32F and the Bluetooth module.</w:t>
+      </w:r>
+    </w:p>
+    <w:p>
+      <w:r>
+        <w:rPr>
+          <w:noProof/>
+        </w:rPr>
+        <w:drawing>
+          <wp:inline distT="0" distB="0" distL="0" distR="0">
+            <wp:extent cx="5943600" cy="509929"/>
+            <wp:effectExtent l="0" t="0" r="0" b="4445"/>
+            <wp:docPr id="4" name="Picture 4"/>
+            <wp:cNvGraphicFramePr>
+              <a:graphicFrameLocks xmlns:a="http://schemas.openxmlformats.org/drawingml/2006/main" noChangeAspect="1"/>
+            </wp:cNvGraphicFramePr>
+            <a:graphic xmlns:a="http://schemas.openxmlformats.org/drawingml/2006/main">
+              <a:graphicData uri="http://schemas.openxmlformats.org/drawingml/2006/picture">
+                <pic:pic xmlns:pic="http://schemas.openxmlformats.org/drawingml/2006/picture">
+                  <pic:nvPicPr>
+                    <pic:cNvPr id="0" name="Picture 1"/>
+                    <pic:cNvPicPr>
+                      <a:picLocks noChangeAspect="1" noChangeArrowheads="1"/>
+                    </pic:cNvPicPr>
+                  </pic:nvPicPr>
+                  <pic:blipFill>
+                    <a:blip r:embed="rId8">
+                      <a:extLst>
+                        <a:ext uri="{28A0092B-C50C-407E-A947-70E740481C1C}">
+                          <a14:useLocalDpi xmlns:a14="http://schemas.microsoft.com/office/drawing/2010/main" val="0"/>
+                        </a:ext>
+                      </a:extLst>
+                    </a:blip>
+                    <a:srcRect/>
+                    <a:stretch>
+                      <a:fillRect/>
+                    </a:stretch>
+                  </pic:blipFill>
+                  <pic:spPr bwMode="auto">
+                    <a:xfrm>
+                      <a:off x="0" y="0"/>
+                      <a:ext cx="5943600" cy="509929"/>
+                    </a:xfrm>
+                    <a:prstGeom prst="rect">
+                      <a:avLst/>
+                    </a:prstGeom>
+                    <a:noFill/>
+                    <a:ln>
+                      <a:noFill/>
+                    </a:ln>
+                  </pic:spPr>
+                </pic:pic>
+              </a:graphicData>
+            </a:graphic>
+          </wp:inline>
+        </w:drawing>
+      </w:r>
+      <w:r>
+        <w:t xml:space="preserve"> </w:t>
+      </w:r>
+    </w:p>
     <w:p>
       <w:pPr>
         <w:rPr>
@@ -94,11 +542,7 @@
       </w:r>
       <w:proofErr w:type="gramEnd"/>
       <w:r>
-        <w:t xml:space="preserve">) will be called to ensure that the robot is starting in the correct position. It will ensure that the middle sensor is over the black tape while the two side </w:t>
-      </w:r>
-      <w:r>
-        <w:lastRenderedPageBreak/>
-        <w:t xml:space="preserve">sensors are not over the tape. The robot will stay in this initial state until one of the buttons on the pic is pressed. </w:t>
+        <w:t xml:space="preserve">) will be called to ensure that the robot is starting in the correct position. It will ensure that the middle sensor is over the black tape while the two side sensors are not over the tape. The robot will stay in this initial state until one of the buttons on the pic is pressed. </w:t>
       </w:r>
     </w:p>
     <w:p>
@@ -110,6 +554,7 @@
         </w:numPr>
       </w:pPr>
       <w:r>
+        <w:lastRenderedPageBreak/>
         <w:t>Drive: At this state the robot will be moving through the course. There will be a number of functions called (</w:t>
       </w:r>
       <w:proofErr w:type="spellStart"/>
@@ -164,266 +609,291 @@
         </w:rPr>
         <w:t>Functions:</w:t>
       </w:r>
+    </w:p>
+    <w:p>
+      <w:r>
+        <w:t xml:space="preserve">Void </w:t>
+      </w:r>
+      <w:proofErr w:type="gramStart"/>
+      <w:r>
+        <w:t>lineup()</w:t>
+      </w:r>
+      <w:proofErr w:type="gramEnd"/>
+    </w:p>
+    <w:p>
+      <w:r>
+        <w:tab/>
+        <w:t xml:space="preserve">-Calls </w:t>
+      </w:r>
+      <w:proofErr w:type="spellStart"/>
+      <w:proofErr w:type="gramStart"/>
+      <w:r>
+        <w:t>readFromADC</w:t>
+      </w:r>
+      <w:proofErr w:type="spellEnd"/>
+      <w:r>
+        <w:t>(</w:t>
+      </w:r>
+      <w:proofErr w:type="gramEnd"/>
+      <w:r>
+        <w:t>) function</w:t>
+      </w:r>
+    </w:p>
+    <w:p>
+      <w:r>
+        <w:tab/>
+        <w:t>-Checks if left and right both see white and front sees black</w:t>
+      </w:r>
+    </w:p>
+    <w:p>
+      <w:r>
+        <w:tab/>
+      </w:r>
+      <w:r>
+        <w:tab/>
+        <w:t xml:space="preserve">If above condition is true turn on RD0, RD1, </w:t>
+      </w:r>
+      <w:proofErr w:type="gramStart"/>
+      <w:r>
+        <w:t>RD2</w:t>
+      </w:r>
+      <w:proofErr w:type="gramEnd"/>
+      <w:r>
+        <w:t xml:space="preserve"> LEDs </w:t>
+      </w:r>
+    </w:p>
+    <w:p>
+      <w:r>
+        <w:tab/>
+        <w:t>-If all three LEDs are on waits for switch input from RD6 switch</w:t>
+      </w:r>
+    </w:p>
+    <w:p>
+      <w:r>
+        <w:t xml:space="preserve">Void </w:t>
+      </w:r>
+      <w:proofErr w:type="spellStart"/>
+      <w:proofErr w:type="gramStart"/>
+      <w:r>
+        <w:t>readFromADC</w:t>
+      </w:r>
+      <w:proofErr w:type="spellEnd"/>
+      <w:r>
+        <w:t>()</w:t>
+      </w:r>
+      <w:proofErr w:type="gramEnd"/>
+    </w:p>
+    <w:p>
+      <w:r>
+        <w:tab/>
+        <w:t>-Pulls the readings form the infrared receivers out of the ADC1BUF0 buffer</w:t>
+      </w:r>
+    </w:p>
+    <w:p>
+      <w:pPr>
+        <w:ind w:left="810"/>
+      </w:pPr>
+      <w:r>
+        <w:lastRenderedPageBreak/>
+        <w:t>-Using a pointer places the correct buffer data into a global variable corresponding to the position of the sensor (front, left, and right).</w:t>
+      </w:r>
+    </w:p>
+    <w:p>
+      <w:r>
+        <w:t xml:space="preserve">Void </w:t>
+      </w:r>
+      <w:proofErr w:type="spellStart"/>
+      <w:proofErr w:type="gramStart"/>
+      <w:r>
+        <w:t>calculateODC</w:t>
+      </w:r>
+      <w:proofErr w:type="spellEnd"/>
+      <w:r>
+        <w:t>()</w:t>
+      </w:r>
+      <w:proofErr w:type="gramEnd"/>
+    </w:p>
+    <w:p>
+      <w:r>
+        <w:tab/>
+        <w:t>-Uses the values found in variables front, left and right to determine speed of the wheels</w:t>
+      </w:r>
+    </w:p>
+    <w:p>
+      <w:r>
+        <w:tab/>
+        <w:t>-If left and right see white while front sees black keep going straight</w:t>
+      </w:r>
+    </w:p>
+    <w:p>
+      <w:r>
+        <w:tab/>
+        <w:t>-I</w:t>
+      </w:r>
+      <w:r>
+        <w:t>f left and front see black while right sees white turn left</w:t>
+      </w:r>
+    </w:p>
+    <w:p>
+      <w:r>
+        <w:tab/>
+        <w:t>-I</w:t>
+      </w:r>
+      <w:r>
+        <w:t>f right and front see black while left sees white turn left</w:t>
+      </w:r>
+    </w:p>
+    <w:p>
+      <w:r>
+        <w:tab/>
+        <w:t>-I</w:t>
+      </w:r>
+      <w:r>
+        <w:t>f left right and front see black go to turn around mode</w:t>
+      </w:r>
+    </w:p>
+    <w:p>
+      <w:r>
+        <w:tab/>
+        <w:t xml:space="preserve">-If left right and front see white continue slowly left or right sees black </w:t>
+      </w:r>
+    </w:p>
+    <w:p>
+      <w:r>
+        <w:t xml:space="preserve">Void </w:t>
+      </w:r>
+      <w:proofErr w:type="spellStart"/>
+      <w:proofErr w:type="gramStart"/>
+      <w:r>
+        <w:t>adjustLED</w:t>
+      </w:r>
+      <w:proofErr w:type="spellEnd"/>
+      <w:r>
+        <w:t>()</w:t>
+      </w:r>
+      <w:proofErr w:type="gramEnd"/>
+    </w:p>
+    <w:p>
+      <w:r>
+        <w:tab/>
+        <w:t>-If left sees black turn on RD0 LED/</w:t>
+      </w:r>
+      <w:r>
+        <w:t xml:space="preserve"> </w:t>
+      </w:r>
+      <w:proofErr w:type="gramStart"/>
+      <w:r>
+        <w:t>If</w:t>
+      </w:r>
+      <w:proofErr w:type="gramEnd"/>
+      <w:r>
+        <w:t xml:space="preserve"> left sees white turn off RD0 LED</w:t>
+      </w:r>
+    </w:p>
+    <w:p>
+      <w:r>
+        <w:tab/>
+        <w:t>-If front sees black turn on RD1 LED/</w:t>
+      </w:r>
+      <w:r>
+        <w:t xml:space="preserve"> </w:t>
+      </w:r>
+      <w:proofErr w:type="gramStart"/>
+      <w:r>
+        <w:t>If</w:t>
+      </w:r>
+      <w:proofErr w:type="gramEnd"/>
+      <w:r>
+        <w:t xml:space="preserve"> front sees white turn off RD1 LED</w:t>
+      </w:r>
+    </w:p>
+    <w:p>
+      <w:r>
+        <w:tab/>
+        <w:t xml:space="preserve">-If right sees </w:t>
+      </w:r>
+      <w:r>
+        <w:t>black</w:t>
+      </w:r>
+      <w:r>
+        <w:t xml:space="preserve"> turn on RD2 LED/</w:t>
+      </w:r>
+      <w:r>
+        <w:t xml:space="preserve"> </w:t>
+      </w:r>
+      <w:proofErr w:type="gramStart"/>
+      <w:r>
+        <w:t>If</w:t>
+      </w:r>
+      <w:proofErr w:type="gramEnd"/>
+      <w:r>
+        <w:t xml:space="preserve"> right sees white turn off RD2 LED</w:t>
+      </w:r>
+    </w:p>
+    <w:p/>
+    <w:p/>
+    <w:p/>
+    <w:p/>
+    <w:p/>
+    <w:p/>
+    <w:p>
+      <w:r>
+        <w:rPr>
+          <w:noProof/>
+        </w:rPr>
+        <w:lastRenderedPageBreak/>
+        <w:drawing>
+          <wp:inline distT="0" distB="0" distL="0" distR="0">
+            <wp:extent cx="5915025" cy="7629525"/>
+            <wp:effectExtent l="0" t="0" r="9525" b="0"/>
+            <wp:docPr id="6" name="Picture 6"/>
+            <wp:cNvGraphicFramePr>
+              <a:graphicFrameLocks xmlns:a="http://schemas.openxmlformats.org/drawingml/2006/main" noChangeAspect="1"/>
+            </wp:cNvGraphicFramePr>
+            <a:graphic xmlns:a="http://schemas.openxmlformats.org/drawingml/2006/main">
+              <a:graphicData uri="http://schemas.openxmlformats.org/drawingml/2006/picture">
+                <pic:pic xmlns:pic="http://schemas.openxmlformats.org/drawingml/2006/picture">
+                  <pic:nvPicPr>
+                    <pic:cNvPr id="6" name="TA_sig.jpg"/>
+                    <pic:cNvPicPr/>
+                  </pic:nvPicPr>
+                  <pic:blipFill rotWithShape="1">
+                    <a:blip r:embed="rId9" cstate="print">
+                      <a:extLst>
+                        <a:ext uri="{28A0092B-C50C-407E-A947-70E740481C1C}">
+                          <a14:useLocalDpi xmlns:a14="http://schemas.microsoft.com/office/drawing/2010/main" val="0"/>
+                        </a:ext>
+                      </a:extLst>
+                    </a:blip>
+                    <a:srcRect b="6206"/>
+                    <a:stretch/>
+                  </pic:blipFill>
+                  <pic:spPr bwMode="auto">
+                    <a:xfrm>
+                      <a:off x="0" y="0"/>
+                      <a:ext cx="5917049" cy="7632135"/>
+                    </a:xfrm>
+                    <a:prstGeom prst="rect">
+                      <a:avLst/>
+                    </a:prstGeom>
+                    <a:ln>
+                      <a:noFill/>
+                    </a:ln>
+                    <a:extLst>
+                      <a:ext uri="{53640926-AAD7-44D8-BBD7-CCE9431645EC}">
+                        <a14:shadowObscured xmlns:a14="http://schemas.microsoft.com/office/drawing/2010/main"/>
+                      </a:ext>
+                    </a:extLst>
+                  </pic:spPr>
+                </pic:pic>
+              </a:graphicData>
+            </a:graphic>
+          </wp:inline>
+        </w:drawing>
+      </w:r>
       <w:bookmarkStart w:id="0" w:name="_GoBack"/>
       <w:bookmarkEnd w:id="0"/>
     </w:p>
-    <w:p>
-      <w:r>
-        <w:t xml:space="preserve">Void </w:t>
-      </w:r>
-      <w:proofErr w:type="gramStart"/>
-      <w:r>
-        <w:t>lineup()</w:t>
-      </w:r>
-      <w:proofErr w:type="gramEnd"/>
-    </w:p>
-    <w:p>
-      <w:r>
-        <w:tab/>
-        <w:t xml:space="preserve">-Calls </w:t>
-      </w:r>
-      <w:proofErr w:type="spellStart"/>
-      <w:proofErr w:type="gramStart"/>
-      <w:r>
-        <w:t>readFromADC</w:t>
-      </w:r>
-      <w:proofErr w:type="spellEnd"/>
-      <w:r>
-        <w:t>(</w:t>
-      </w:r>
-      <w:proofErr w:type="gramEnd"/>
-      <w:r>
-        <w:t>) function</w:t>
-      </w:r>
-    </w:p>
-    <w:p>
-      <w:r>
-        <w:tab/>
-        <w:t>-Checks if left and right both see white and front sees black</w:t>
-      </w:r>
-    </w:p>
-    <w:p>
-      <w:r>
-        <w:tab/>
-      </w:r>
-      <w:r>
-        <w:tab/>
-        <w:t xml:space="preserve">If above condition is true turn on RD0, RD1, </w:t>
-      </w:r>
-      <w:proofErr w:type="gramStart"/>
-      <w:r>
-        <w:t>RD2</w:t>
-      </w:r>
-      <w:proofErr w:type="gramEnd"/>
-      <w:r>
-        <w:t xml:space="preserve"> LEDs </w:t>
-      </w:r>
-    </w:p>
-    <w:p>
-      <w:r>
-        <w:tab/>
-        <w:t>-If all three LEDs are on waits for switch input from RD6 switch</w:t>
-      </w:r>
-    </w:p>
-    <w:p>
-      <w:r>
-        <w:t xml:space="preserve">Void </w:t>
-      </w:r>
-      <w:proofErr w:type="spellStart"/>
-      <w:proofErr w:type="gramStart"/>
-      <w:r>
-        <w:t>readFromADC</w:t>
-      </w:r>
-      <w:proofErr w:type="spellEnd"/>
-      <w:r>
-        <w:t>()</w:t>
-      </w:r>
-      <w:proofErr w:type="gramEnd"/>
-    </w:p>
-    <w:p>
-      <w:r>
-        <w:lastRenderedPageBreak/>
-        <w:tab/>
-        <w:t>-Pulls the readings form the infrared receivers out of the ADC1BUF0 buffer</w:t>
-      </w:r>
-    </w:p>
-    <w:p>
-      <w:pPr>
-        <w:ind w:left="810"/>
-      </w:pPr>
-      <w:r>
-        <w:t>-Using a pointer places the correct buffer data into a global variable corresponding to the position of the sensor (front, left, and right).</w:t>
-      </w:r>
-    </w:p>
-    <w:p>
-      <w:r>
-        <w:t xml:space="preserve">Void </w:t>
-      </w:r>
-      <w:proofErr w:type="spellStart"/>
-      <w:proofErr w:type="gramStart"/>
-      <w:r>
-        <w:t>calculateODC</w:t>
-      </w:r>
-      <w:proofErr w:type="spellEnd"/>
-      <w:r>
-        <w:t>()</w:t>
-      </w:r>
-      <w:proofErr w:type="gramEnd"/>
-    </w:p>
-    <w:p>
-      <w:r>
-        <w:tab/>
-        <w:t>-Uses the values found in variables front, left and right to determine speed of the wheels</w:t>
-      </w:r>
-    </w:p>
-    <w:p>
-      <w:r>
-        <w:tab/>
-        <w:t>-If left and right see white while front sees black keep going straight</w:t>
-      </w:r>
-    </w:p>
-    <w:p>
-      <w:r>
-        <w:tab/>
-        <w:t>-I</w:t>
-      </w:r>
-      <w:r>
-        <w:t>f left and front see black while right sees white turn left</w:t>
-      </w:r>
-    </w:p>
-    <w:p>
-      <w:r>
-        <w:tab/>
-        <w:t>-I</w:t>
-      </w:r>
-      <w:r>
-        <w:t>f right and front see black while left sees white turn left</w:t>
-      </w:r>
-    </w:p>
-    <w:p>
-      <w:r>
-        <w:tab/>
-        <w:t>-I</w:t>
-      </w:r>
-      <w:r>
-        <w:t>f left right and front see black go to turn around mode</w:t>
-      </w:r>
-    </w:p>
-    <w:p>
-      <w:r>
-        <w:tab/>
-        <w:t xml:space="preserve">-If left right and front see white continue slowly left or right sees black </w:t>
-      </w:r>
-    </w:p>
-    <w:p>
-      <w:r>
-        <w:t xml:space="preserve">Void </w:t>
-      </w:r>
-      <w:proofErr w:type="spellStart"/>
-      <w:proofErr w:type="gramStart"/>
-      <w:r>
-        <w:t>adjustLED</w:t>
-      </w:r>
-      <w:proofErr w:type="spellEnd"/>
-      <w:r>
-        <w:t>()</w:t>
-      </w:r>
-      <w:proofErr w:type="gramEnd"/>
-    </w:p>
-    <w:p>
-      <w:r>
-        <w:tab/>
-        <w:t>-If left sees black turn on RD0 LED/</w:t>
-      </w:r>
-      <w:r>
-        <w:t xml:space="preserve"> </w:t>
-      </w:r>
-      <w:proofErr w:type="gramStart"/>
-      <w:r>
-        <w:t>If</w:t>
-      </w:r>
-      <w:proofErr w:type="gramEnd"/>
-      <w:r>
-        <w:t xml:space="preserve"> left sees </w:t>
-      </w:r>
-      <w:r>
-        <w:t>white turn off</w:t>
-      </w:r>
-      <w:r>
-        <w:t xml:space="preserve"> RD0 LED</w:t>
-      </w:r>
-    </w:p>
-    <w:p>
-      <w:r>
-        <w:tab/>
-        <w:t>-If front sees black turn on RD1 LED/</w:t>
-      </w:r>
-      <w:r>
-        <w:t xml:space="preserve"> </w:t>
-      </w:r>
-      <w:proofErr w:type="gramStart"/>
-      <w:r>
-        <w:t>If</w:t>
-      </w:r>
-      <w:proofErr w:type="gramEnd"/>
-      <w:r>
-        <w:t xml:space="preserve"> </w:t>
-      </w:r>
-      <w:r>
-        <w:t>front</w:t>
-      </w:r>
-      <w:r>
-        <w:t xml:space="preserve"> sees </w:t>
-      </w:r>
-      <w:r>
-        <w:t>white</w:t>
-      </w:r>
-      <w:r>
-        <w:t xml:space="preserve"> turn </w:t>
-      </w:r>
-      <w:r>
-        <w:t>off RD1</w:t>
-      </w:r>
-      <w:r>
-        <w:t xml:space="preserve"> LED</w:t>
-      </w:r>
-    </w:p>
-    <w:p>
-      <w:r>
-        <w:tab/>
-        <w:t xml:space="preserve">-If right sees </w:t>
-      </w:r>
-      <w:r>
-        <w:t>black</w:t>
-      </w:r>
-      <w:r>
-        <w:t xml:space="preserve"> turn on RD2 LED/</w:t>
-      </w:r>
-      <w:r>
-        <w:t xml:space="preserve"> </w:t>
-      </w:r>
-      <w:proofErr w:type="gramStart"/>
-      <w:r>
-        <w:t>If</w:t>
-      </w:r>
-      <w:proofErr w:type="gramEnd"/>
-      <w:r>
-        <w:t xml:space="preserve"> </w:t>
-      </w:r>
-      <w:r>
-        <w:t>right</w:t>
-      </w:r>
-      <w:r>
-        <w:t xml:space="preserve"> sees </w:t>
-      </w:r>
-      <w:r>
-        <w:t>white turn off RD2</w:t>
-      </w:r>
-      <w:r>
-        <w:t xml:space="preserve"> LED</w:t>
-      </w:r>
-    </w:p>
-    <w:p/>
     <w:sectPr>
       <w:pgSz w:w="12240" w:h="15840"/>
       <w:pgMar w:top="1440" w:right="1440" w:bottom="1440" w:left="1440" w:header="720" w:footer="720" w:gutter="0"/>

</xml_diff>

<commit_message>
added more about bluetooth
</commit_message>
<xml_diff>
--- a/Preliminary Design Review.docx
+++ b/Preliminary Design Review.docx
@@ -41,18 +41,33 @@
     </w:p>
     <w:p>
       <w:r>
+        <w:tab/>
+        <w:t xml:space="preserve">The extra sensor that we are integrating with our microcontroller will be a Bluetooth receiver. This receiver will take prompts for a phone/computer and communicate them to the microcontroller via SPI. Using those prompts the microcontroller will control the speed of the motors </w:t>
+      </w:r>
+      <w:r>
+        <w:t xml:space="preserve">in order to navigate the course. We will still be able to use the IR sensors if we choose to but controlling the robot via Bluetooth should result in a more accurate trip through the course than the sensors could offer. </w:t>
+      </w:r>
+    </w:p>
+    <w:p>
+      <w:r>
+        <w:br w:type="page"/>
+      </w:r>
+    </w:p>
+    <w:p/>
+    <w:p>
+      <w:r>
         <w:rPr>
           <w:noProof/>
           <w:color w:val="5B9BD5" w:themeColor="accent1"/>
         </w:rPr>
         <w:drawing>
-          <wp:anchor distT="0" distB="0" distL="114300" distR="114300" simplePos="0" relativeHeight="251658240" behindDoc="0" locked="0" layoutInCell="1" allowOverlap="1" wp14:anchorId="21465215" wp14:editId="21C7C221">
+          <wp:anchor distT="0" distB="0" distL="114300" distR="114300" simplePos="0" relativeHeight="251658240" behindDoc="1" locked="0" layoutInCell="1" allowOverlap="1" wp14:anchorId="21465215" wp14:editId="21C7C221">
             <wp:simplePos x="0" y="0"/>
             <wp:positionH relativeFrom="margin">
               <wp:posOffset>0</wp:posOffset>
             </wp:positionH>
-            <wp:positionV relativeFrom="page">
-              <wp:posOffset>5308600</wp:posOffset>
+            <wp:positionV relativeFrom="paragraph">
+              <wp:posOffset>176530</wp:posOffset>
             </wp:positionV>
             <wp:extent cx="5943600" cy="4527550"/>
             <wp:effectExtent l="0" t="0" r="0" b="6350"/>
@@ -69,7 +84,7 @@
                     <pic:cNvPicPr/>
                   </pic:nvPicPr>
                   <pic:blipFill>
-                    <a:blip r:embed="rId5">
+                    <a:blip r:embed="rId7">
                       <a:extLst>
                         <a:ext uri="{28A0092B-C50C-407E-A947-70E740481C1C}">
                           <a14:useLocalDpi xmlns:a14="http://schemas.microsoft.com/office/drawing/2010/main" val="0"/>
@@ -164,14 +179,29 @@
     <w:p>
       <w:pPr>
         <w:spacing w:line="240" w:lineRule="auto"/>
-      </w:pPr>
-      <w:r>
-        <w:rPr>
-          <w:color w:val="5B9BD5" w:themeColor="accent1"/>
-        </w:rPr>
-        <w:lastRenderedPageBreak/>
+        <w:rPr>
+          <w:color w:val="5B9BD5" w:themeColor="accent1"/>
+        </w:rPr>
+      </w:pPr>
+      <w:r>
+        <w:rPr>
+          <w:color w:val="5B9BD5" w:themeColor="accent1"/>
+        </w:rPr>
         <w:tab/>
       </w:r>
+    </w:p>
+    <w:p>
+      <w:pPr>
+        <w:spacing w:line="240" w:lineRule="auto"/>
+        <w:rPr>
+          <w:color w:val="5B9BD5" w:themeColor="accent1"/>
+        </w:rPr>
+      </w:pPr>
+    </w:p>
+    <w:p>
+      <w:pPr>
+        <w:spacing w:line="240" w:lineRule="auto"/>
+      </w:pPr>
       <w:r>
         <w:t>All pins on the H-Bridge will be connected to the PIC32 by wire-wrapping</w:t>
       </w:r>
@@ -181,8 +211,10 @@
         <w:spacing w:line="240" w:lineRule="auto"/>
       </w:pPr>
       <w:r>
+        <w:t>The motors will connect to the H-Bridge by jumper wires</w:t>
+      </w:r>
+      <w:r>
         <w:tab/>
-        <w:t>The motors will connect to the H-Bridge by jumper wires</w:t>
       </w:r>
     </w:p>
     <w:p>
@@ -190,7 +222,6 @@
         <w:spacing w:line="240" w:lineRule="auto"/>
       </w:pPr>
       <w:r>
-        <w:tab/>
         <w:t>All Grounds and sources will be connected by wire-wrapping</w:t>
       </w:r>
     </w:p>
@@ -198,6 +229,11 @@
       <w:pPr>
         <w:spacing w:line="240" w:lineRule="auto"/>
       </w:pPr>
+    </w:p>
+    <w:p>
+      <w:r>
+        <w:br w:type="page"/>
+      </w:r>
     </w:p>
     <w:p>
       <w:pPr>
@@ -205,6 +241,7 @@
         <w:jc w:val="center"/>
       </w:pPr>
       <w:r>
+        <w:lastRenderedPageBreak/>
         <w:t>IR Sensors/LED Connections</w:t>
       </w:r>
     </w:p>
@@ -233,7 +270,7 @@
                     <pic:cNvPicPr/>
                   </pic:nvPicPr>
                   <pic:blipFill>
-                    <a:blip r:embed="rId6">
+                    <a:blip r:embed="rId8">
                       <a:extLst>
                         <a:ext uri="{28A0092B-C50C-407E-A947-70E740481C1C}">
                           <a14:useLocalDpi xmlns:a14="http://schemas.microsoft.com/office/drawing/2010/main" val="0"/>
@@ -300,26 +337,18 @@
       </w:pPr>
     </w:p>
     <w:p>
+      <w:r>
+        <w:br w:type="page"/>
+      </w:r>
+    </w:p>
+    <w:p>
       <w:pPr>
         <w:spacing w:line="240" w:lineRule="auto"/>
         <w:jc w:val="center"/>
       </w:pPr>
-      <w:proofErr w:type="spellStart"/>
       <w:r>
         <w:lastRenderedPageBreak/>
-        <w:t>Adafruit</w:t>
-      </w:r>
-      <w:proofErr w:type="spellEnd"/>
-      <w:r>
-        <w:t xml:space="preserve"> </w:t>
-      </w:r>
-      <w:proofErr w:type="spellStart"/>
-      <w:r>
-        <w:t>Bluefruit</w:t>
-      </w:r>
-      <w:proofErr w:type="spellEnd"/>
-      <w:r>
-        <w:t xml:space="preserve"> LE SPI Friend Connection</w:t>
+        <w:t>Adafruit Bluefruit LE SPI Friend Connection</w:t>
       </w:r>
     </w:p>
     <w:p>
@@ -356,7 +385,7 @@
                     <pic:cNvPicPr/>
                   </pic:nvPicPr>
                   <pic:blipFill rotWithShape="1">
-                    <a:blip r:embed="rId7">
+                    <a:blip r:embed="rId9">
                       <a:extLst>
                         <a:ext uri="{28A0092B-C50C-407E-A947-70E740481C1C}">
                           <a14:useLocalDpi xmlns:a14="http://schemas.microsoft.com/office/drawing/2010/main" val="0"/>
@@ -466,7 +495,7 @@
                     </pic:cNvPicPr>
                   </pic:nvPicPr>
                   <pic:blipFill>
-                    <a:blip r:embed="rId8">
+                    <a:blip r:embed="rId10">
                       <a:extLst>
                         <a:ext uri="{28A0092B-C50C-407E-A947-70E740481C1C}">
                           <a14:useLocalDpi xmlns:a14="http://schemas.microsoft.com/office/drawing/2010/main" val="0"/>
@@ -529,20 +558,7 @@
         </w:numPr>
       </w:pPr>
       <w:r>
-        <w:t xml:space="preserve">Line-up: The </w:t>
-      </w:r>
-      <w:proofErr w:type="spellStart"/>
-      <w:proofErr w:type="gramStart"/>
-      <w:r>
-        <w:t>lineUp</w:t>
-      </w:r>
-      <w:proofErr w:type="spellEnd"/>
-      <w:r>
-        <w:t>(</w:t>
-      </w:r>
-      <w:proofErr w:type="gramEnd"/>
-      <w:r>
-        <w:t xml:space="preserve">) will be called to ensure that the robot is starting in the correct position. It will ensure that the middle sensor is over the black tape while the two side sensors are not over the tape. The robot will stay in this initial state until one of the buttons on the pic is pressed. </w:t>
+        <w:t xml:space="preserve">Line-up: The lineUp() will be called to ensure that the robot is starting in the correct position. It will ensure that the middle sensor is over the black tape while the two side sensors are not over the tape. The robot will stay in this initial state until one of the buttons on the pic is pressed. </w:t>
       </w:r>
     </w:p>
     <w:p>
@@ -555,31 +571,7 @@
       </w:pPr>
       <w:r>
         <w:lastRenderedPageBreak/>
-        <w:t>Drive: At this state the robot will be moving through the course. There will be a number of functions called (</w:t>
-      </w:r>
-      <w:proofErr w:type="spellStart"/>
-      <w:r>
-        <w:t>readFromADC</w:t>
-      </w:r>
-      <w:proofErr w:type="spellEnd"/>
-      <w:r>
-        <w:t xml:space="preserve">, </w:t>
-      </w:r>
-      <w:proofErr w:type="spellStart"/>
-      <w:r>
-        <w:t>calculateODC</w:t>
-      </w:r>
-      <w:proofErr w:type="spellEnd"/>
-      <w:r>
-        <w:t xml:space="preserve">, </w:t>
-      </w:r>
-      <w:proofErr w:type="spellStart"/>
-      <w:r>
-        <w:t>adjustLED</w:t>
-      </w:r>
-      <w:proofErr w:type="spellEnd"/>
-      <w:r>
-        <w:t>) that will be called while the robot is in motion. These functions will be sampling the infrared receivers and using that data to adjust the ODCs for the two motors in order to turn the wheels accordingly. The LEDs will be on or off depending on which sensor is over the black tape. (On indicates over the tape and off means not over the tape) This functionality is more important for debugging purposes.</w:t>
+        <w:t>Drive: At this state the robot will be moving through the course. There will be a number of functions called (readFromADC, calculateODC, adjustLED) that will be called while the robot is in motion. These functions will be sampling the infrared receivers and using that data to adjust the ODCs for the two motors in order to turn the wheels accordingly. The LEDs will be on or off depending on which sensor is over the black tape. (On indicates over the tape and off means not over the tape) This functionality is more important for debugging purposes.</w:t>
       </w:r>
     </w:p>
     <w:p>
@@ -599,6 +591,23 @@
     </w:p>
     <w:p>
       <w:pPr>
+        <w:pStyle w:val="ListParagraph"/>
+        <w:numPr>
+          <w:ilvl w:val="0"/>
+          <w:numId w:val="3"/>
+        </w:numPr>
+      </w:pPr>
+      <w:r>
+        <w:t xml:space="preserve">When the Bluetooth has been integrated the drive state will become a case statement. </w:t>
+      </w:r>
+      <w:r>
+        <w:t>We will pass it a character and depending on the character the wheels will operate in a certain way. This will allow for far more accuracy when navigating the course because we can tell the robot exactly what to do.</w:t>
+      </w:r>
+      <w:bookmarkStart w:id="0" w:name="_GoBack"/>
+      <w:bookmarkEnd w:id="0"/>
+    </w:p>
+    <w:p>
+      <w:pPr>
         <w:rPr>
           <w:color w:val="5B9BD5" w:themeColor="accent1"/>
         </w:rPr>
@@ -612,31 +621,13 @@
     </w:p>
     <w:p>
       <w:r>
-        <w:t xml:space="preserve">Void </w:t>
-      </w:r>
-      <w:proofErr w:type="gramStart"/>
-      <w:r>
-        <w:t>lineup()</w:t>
-      </w:r>
-      <w:proofErr w:type="gramEnd"/>
+        <w:t>Void lineup()</w:t>
+      </w:r>
     </w:p>
     <w:p>
       <w:r>
         <w:tab/>
-        <w:t xml:space="preserve">-Calls </w:t>
-      </w:r>
-      <w:proofErr w:type="spellStart"/>
-      <w:proofErr w:type="gramStart"/>
-      <w:r>
-        <w:t>readFromADC</w:t>
-      </w:r>
-      <w:proofErr w:type="spellEnd"/>
-      <w:r>
-        <w:t>(</w:t>
-      </w:r>
-      <w:proofErr w:type="gramEnd"/>
-      <w:r>
-        <w:t>) function</w:t>
+        <w:t>-Calls readFromADC() function</w:t>
       </w:r>
     </w:p>
     <w:p>
@@ -651,15 +642,7 @@
       </w:r>
       <w:r>
         <w:tab/>
-        <w:t xml:space="preserve">If above condition is true turn on RD0, RD1, </w:t>
-      </w:r>
-      <w:proofErr w:type="gramStart"/>
-      <w:r>
-        <w:t>RD2</w:t>
-      </w:r>
-      <w:proofErr w:type="gramEnd"/>
-      <w:r>
-        <w:t xml:space="preserve"> LEDs </w:t>
+        <w:t xml:space="preserve">If above condition is true turn on RD0, RD1, RD2 LEDs </w:t>
       </w:r>
     </w:p>
     <w:p>
@@ -670,18 +653,9 @@
     </w:p>
     <w:p>
       <w:r>
-        <w:t xml:space="preserve">Void </w:t>
-      </w:r>
-      <w:proofErr w:type="spellStart"/>
-      <w:proofErr w:type="gramStart"/>
-      <w:r>
-        <w:t>readFromADC</w:t>
-      </w:r>
-      <w:proofErr w:type="spellEnd"/>
-      <w:r>
-        <w:t>()</w:t>
-      </w:r>
-      <w:proofErr w:type="gramEnd"/>
+        <w:lastRenderedPageBreak/>
+        <w:t>Void readFromADC()</w:t>
+      </w:r>
     </w:p>
     <w:p>
       <w:r>
@@ -694,24 +668,13 @@
         <w:ind w:left="810"/>
       </w:pPr>
       <w:r>
-        <w:lastRenderedPageBreak/>
         <w:t>-Using a pointer places the correct buffer data into a global variable corresponding to the position of the sensor (front, left, and right).</w:t>
       </w:r>
     </w:p>
     <w:p>
       <w:r>
-        <w:t xml:space="preserve">Void </w:t>
-      </w:r>
-      <w:proofErr w:type="spellStart"/>
-      <w:proofErr w:type="gramStart"/>
-      <w:r>
-        <w:t>calculateODC</w:t>
-      </w:r>
-      <w:proofErr w:type="spellEnd"/>
-      <w:r>
-        <w:t>()</w:t>
-      </w:r>
-      <w:proofErr w:type="gramEnd"/>
+        <w:t>Void calculateODC()</w:t>
+      </w:r>
     </w:p>
     <w:p>
       <w:r>
@@ -760,18 +723,8 @@
     </w:p>
     <w:p>
       <w:r>
-        <w:t xml:space="preserve">Void </w:t>
-      </w:r>
-      <w:proofErr w:type="spellStart"/>
-      <w:proofErr w:type="gramStart"/>
-      <w:r>
-        <w:t>adjustLED</w:t>
-      </w:r>
-      <w:proofErr w:type="spellEnd"/>
-      <w:r>
-        <w:t>()</w:t>
-      </w:r>
-      <w:proofErr w:type="gramEnd"/>
+        <w:t>Void adjustLED()</w:t>
+      </w:r>
     </w:p>
     <w:p>
       <w:r>
@@ -781,13 +734,8 @@
       <w:r>
         <w:t xml:space="preserve"> </w:t>
       </w:r>
-      <w:proofErr w:type="gramStart"/>
-      <w:r>
-        <w:t>If</w:t>
-      </w:r>
-      <w:proofErr w:type="gramEnd"/>
-      <w:r>
-        <w:t xml:space="preserve"> left sees white turn off RD0 LED</w:t>
+      <w:r>
+        <w:t>If left sees white turn off RD0 LED</w:t>
       </w:r>
     </w:p>
     <w:p>
@@ -798,13 +746,8 @@
       <w:r>
         <w:t xml:space="preserve"> </w:t>
       </w:r>
-      <w:proofErr w:type="gramStart"/>
-      <w:r>
-        <w:t>If</w:t>
-      </w:r>
-      <w:proofErr w:type="gramEnd"/>
-      <w:r>
-        <w:t xml:space="preserve"> front sees white turn off RD1 LED</w:t>
+      <w:r>
+        <w:t>If front sees white turn off RD1 LED</w:t>
       </w:r>
     </w:p>
     <w:p>
@@ -821,20 +764,112 @@
       <w:r>
         <w:t xml:space="preserve"> </w:t>
       </w:r>
-      <w:proofErr w:type="gramStart"/>
-      <w:r>
-        <w:t>If</w:t>
-      </w:r>
-      <w:proofErr w:type="gramEnd"/>
-      <w:r>
-        <w:t xml:space="preserve"> right sees white turn off RD2 LED</w:t>
+      <w:r>
+        <w:t>If right sees white turn off RD2 LED</w:t>
+      </w:r>
+    </w:p>
+    <w:p>
+      <w:r>
+        <w:br w:type="page"/>
+      </w:r>
+    </w:p>
+    <w:p>
+      <w:pPr>
+        <w:pStyle w:val="Title"/>
+      </w:pPr>
+      <w:r>
+        <w:lastRenderedPageBreak/>
+        <w:t>Final Project Device Proposal</w:t>
+      </w:r>
+    </w:p>
+    <w:p>
+      <w:pPr>
+        <w:pStyle w:val="Heading1"/>
+      </w:pPr>
+      <w:r>
+        <w:t xml:space="preserve">Summarized Proposal </w:t>
+      </w:r>
+    </w:p>
+    <w:p>
+      <w:pPr>
+        <w:spacing w:line="240" w:lineRule="auto"/>
+      </w:pPr>
+      <w:r>
+        <w:t xml:space="preserve">For part 2 of this project we will be integrating a Bluetooth receiver to our Pic microcontroller. We will be using SPI to communicate between the receiver and the microcontroller. Using our phone or computer to communicate with the Bluetooth receiver we will be able to control the speed of the two motors in order to navigate the course. No additional parts will be needed since we already have access to enough headers to properly connect the receiver to the microcontroller. </w:t>
+      </w:r>
+    </w:p>
+    <w:p>
+      <w:pPr>
+        <w:pStyle w:val="Heading1"/>
+      </w:pPr>
+      <w:r>
+        <w:t>Part Details</w:t>
+      </w:r>
+    </w:p>
+    <w:p>
+      <w:pPr>
+        <w:spacing w:line="240" w:lineRule="auto"/>
+      </w:pPr>
+      <w:r>
+        <w:t>The device we will be using is the “Adafruit Bluefruit LE SPI Friend - Bluetooth Low Energy (BLE)”. Its part number is 2633 and it is sold by Adafruit for $17.50 (USD). This Bluetooth device uses SPI to communicate to the microcontroller and operates at 3.3V so it is directly compatible with the microcontroller. Find it online at https://www.adafruit.com/products/2633</w:t>
       </w:r>
     </w:p>
     <w:p/>
-    <w:p/>
-    <w:p/>
-    <w:p/>
-    <w:p/>
+    <w:p>
+      <w:r>
+        <w:rPr>
+          <w:noProof/>
+        </w:rPr>
+        <w:drawing>
+          <wp:inline distT="0" distB="0" distL="0" distR="0" wp14:anchorId="4C90F5DF" wp14:editId="70354A92">
+            <wp:extent cx="5248275" cy="3938911"/>
+            <wp:effectExtent l="0" t="0" r="0" b="4445"/>
+            <wp:docPr id="5" name="Picture 5" descr="Adafruit Bluefruit LE SPI Friend - Bluetooth Low Energy (BLE)"/>
+            <wp:cNvGraphicFramePr>
+              <a:graphicFrameLocks xmlns:a="http://schemas.openxmlformats.org/drawingml/2006/main" noChangeAspect="1"/>
+            </wp:cNvGraphicFramePr>
+            <a:graphic xmlns:a="http://schemas.openxmlformats.org/drawingml/2006/main">
+              <a:graphicData uri="http://schemas.openxmlformats.org/drawingml/2006/picture">
+                <pic:pic xmlns:pic="http://schemas.openxmlformats.org/drawingml/2006/picture">
+                  <pic:nvPicPr>
+                    <pic:cNvPr id="0" name="Picture 2" descr="Adafruit Bluefruit LE SPI Friend - Bluetooth Low Energy (BLE)"/>
+                    <pic:cNvPicPr>
+                      <a:picLocks noChangeAspect="1" noChangeArrowheads="1"/>
+                    </pic:cNvPicPr>
+                  </pic:nvPicPr>
+                  <pic:blipFill>
+                    <a:blip r:embed="rId11">
+                      <a:extLst>
+                        <a:ext uri="{28A0092B-C50C-407E-A947-70E740481C1C}">
+                          <a14:useLocalDpi xmlns:a14="http://schemas.microsoft.com/office/drawing/2010/main" val="0"/>
+                        </a:ext>
+                      </a:extLst>
+                    </a:blip>
+                    <a:srcRect/>
+                    <a:stretch>
+                      <a:fillRect/>
+                    </a:stretch>
+                  </pic:blipFill>
+                  <pic:spPr bwMode="auto">
+                    <a:xfrm>
+                      <a:off x="0" y="0"/>
+                      <a:ext cx="5254090" cy="3943275"/>
+                    </a:xfrm>
+                    <a:prstGeom prst="rect">
+                      <a:avLst/>
+                    </a:prstGeom>
+                    <a:noFill/>
+                    <a:ln>
+                      <a:noFill/>
+                    </a:ln>
+                  </pic:spPr>
+                </pic:pic>
+              </a:graphicData>
+            </a:graphic>
+          </wp:inline>
+        </w:drawing>
+      </w:r>
+    </w:p>
     <w:p/>
     <w:p>
       <w:r>
@@ -858,7 +893,7 @@
                     <pic:cNvPicPr/>
                   </pic:nvPicPr>
                   <pic:blipFill rotWithShape="1">
-                    <a:blip r:embed="rId9" cstate="print">
+                    <a:blip r:embed="rId12" cstate="print">
                       <a:extLst>
                         <a:ext uri="{28A0092B-C50C-407E-A947-70E740481C1C}">
                           <a14:useLocalDpi xmlns:a14="http://schemas.microsoft.com/office/drawing/2010/main" val="0"/>
@@ -891,8 +926,6 @@
           </wp:inline>
         </w:drawing>
       </w:r>
-      <w:bookmarkStart w:id="0" w:name="_GoBack"/>
-      <w:bookmarkEnd w:id="0"/>
     </w:p>
     <w:sectPr>
       <w:pgSz w:w="12240" w:h="15840"/>
@@ -902,6 +935,56 @@
     </w:sectPr>
   </w:body>
 </w:document>
+</file>
+
+<file path=word/endnotes.xml><?xml version="1.0" encoding="utf-8"?>
+<w:endnotes xmlns:wpc="http://schemas.microsoft.com/office/word/2010/wordprocessingCanvas" xmlns:mc="http://schemas.openxmlformats.org/markup-compatibility/2006" xmlns:o="urn:schemas-microsoft-com:office:office" xmlns:r="http://schemas.openxmlformats.org/officeDocument/2006/relationships" xmlns:m="http://schemas.openxmlformats.org/officeDocument/2006/math" xmlns:v="urn:schemas-microsoft-com:vml" xmlns:wp14="http://schemas.microsoft.com/office/word/2010/wordprocessingDrawing" xmlns:wp="http://schemas.openxmlformats.org/drawingml/2006/wordprocessingDrawing" xmlns:w10="urn:schemas-microsoft-com:office:word" xmlns:w="http://schemas.openxmlformats.org/wordprocessingml/2006/main" xmlns:w14="http://schemas.microsoft.com/office/word/2010/wordml" xmlns:w15="http://schemas.microsoft.com/office/word/2012/wordml" xmlns:wpg="http://schemas.microsoft.com/office/word/2010/wordprocessingGroup" xmlns:wpi="http://schemas.microsoft.com/office/word/2010/wordprocessingInk" xmlns:wne="http://schemas.microsoft.com/office/word/2006/wordml" xmlns:wps="http://schemas.microsoft.com/office/word/2010/wordprocessingShape" mc:Ignorable="w14 w15 wp14">
+  <w:endnote w:type="separator" w:id="-1">
+    <w:p>
+      <w:pPr>
+        <w:spacing w:after="0" w:line="240" w:lineRule="auto"/>
+      </w:pPr>
+      <w:r>
+        <w:separator/>
+      </w:r>
+    </w:p>
+  </w:endnote>
+  <w:endnote w:type="continuationSeparator" w:id="0">
+    <w:p>
+      <w:pPr>
+        <w:spacing w:after="0" w:line="240" w:lineRule="auto"/>
+      </w:pPr>
+      <w:r>
+        <w:continuationSeparator/>
+      </w:r>
+    </w:p>
+  </w:endnote>
+</w:endnotes>
+</file>
+
+<file path=word/footnotes.xml><?xml version="1.0" encoding="utf-8"?>
+<w:footnotes xmlns:wpc="http://schemas.microsoft.com/office/word/2010/wordprocessingCanvas" xmlns:mc="http://schemas.openxmlformats.org/markup-compatibility/2006" xmlns:o="urn:schemas-microsoft-com:office:office" xmlns:r="http://schemas.openxmlformats.org/officeDocument/2006/relationships" xmlns:m="http://schemas.openxmlformats.org/officeDocument/2006/math" xmlns:v="urn:schemas-microsoft-com:vml" xmlns:wp14="http://schemas.microsoft.com/office/word/2010/wordprocessingDrawing" xmlns:wp="http://schemas.openxmlformats.org/drawingml/2006/wordprocessingDrawing" xmlns:w10="urn:schemas-microsoft-com:office:word" xmlns:w="http://schemas.openxmlformats.org/wordprocessingml/2006/main" xmlns:w14="http://schemas.microsoft.com/office/word/2010/wordml" xmlns:w15="http://schemas.microsoft.com/office/word/2012/wordml" xmlns:wpg="http://schemas.microsoft.com/office/word/2010/wordprocessingGroup" xmlns:wpi="http://schemas.microsoft.com/office/word/2010/wordprocessingInk" xmlns:wne="http://schemas.microsoft.com/office/word/2006/wordml" xmlns:wps="http://schemas.microsoft.com/office/word/2010/wordprocessingShape" mc:Ignorable="w14 w15 wp14">
+  <w:footnote w:type="separator" w:id="-1">
+    <w:p>
+      <w:pPr>
+        <w:spacing w:after="0" w:line="240" w:lineRule="auto"/>
+      </w:pPr>
+      <w:r>
+        <w:separator/>
+      </w:r>
+    </w:p>
+  </w:footnote>
+  <w:footnote w:type="continuationSeparator" w:id="0">
+    <w:p>
+      <w:pPr>
+        <w:spacing w:after="0" w:line="240" w:lineRule="auto"/>
+      </w:pPr>
+      <w:r>
+        <w:continuationSeparator/>
+      </w:r>
+    </w:p>
+  </w:footnote>
+</w:footnotes>
 </file>
 
 <file path=word/numbering.xml><?xml version="1.0" encoding="utf-8"?>
@@ -1579,6 +1662,28 @@
     <w:name w:val="Normal"/>
     <w:qFormat/>
   </w:style>
+  <w:style w:type="paragraph" w:styleId="Heading1">
+    <w:name w:val="heading 1"/>
+    <w:basedOn w:val="Normal"/>
+    <w:next w:val="Normal"/>
+    <w:link w:val="Heading1Char"/>
+    <w:uiPriority w:val="9"/>
+    <w:qFormat/>
+    <w:rsid w:val="006D6A36"/>
+    <w:pPr>
+      <w:keepNext/>
+      <w:keepLines/>
+      <w:spacing w:before="240" w:after="0" w:line="259" w:lineRule="auto"/>
+      <w:outlineLvl w:val="0"/>
+    </w:pPr>
+    <w:rPr>
+      <w:rFonts w:asciiTheme="majorHAnsi" w:eastAsiaTheme="majorEastAsia" w:hAnsiTheme="majorHAnsi" w:cstheme="majorBidi"/>
+      <w:color w:val="2E74B5" w:themeColor="accent1" w:themeShade="BF"/>
+      <w:sz w:val="32"/>
+      <w:szCs w:val="32"/>
+      <w:lang w:eastAsia="ko-KR"/>
+    </w:rPr>
+  </w:style>
   <w:style w:type="character" w:default="1" w:styleId="DefaultParagraphFont">
     <w:name w:val="Default Paragraph Font"/>
     <w:uiPriority w:val="1"/>
@@ -1616,6 +1721,100 @@
       <w:ind w:left="720"/>
       <w:contextualSpacing/>
     </w:pPr>
+  </w:style>
+  <w:style w:type="paragraph" w:styleId="Header">
+    <w:name w:val="header"/>
+    <w:basedOn w:val="Normal"/>
+    <w:link w:val="HeaderChar"/>
+    <w:uiPriority w:val="99"/>
+    <w:unhideWhenUsed/>
+    <w:rsid w:val="006D6A36"/>
+    <w:pPr>
+      <w:tabs>
+        <w:tab w:val="center" w:pos="4680"/>
+        <w:tab w:val="right" w:pos="9360"/>
+      </w:tabs>
+      <w:spacing w:after="0" w:line="240" w:lineRule="auto"/>
+    </w:pPr>
+  </w:style>
+  <w:style w:type="character" w:customStyle="1" w:styleId="HeaderChar">
+    <w:name w:val="Header Char"/>
+    <w:basedOn w:val="DefaultParagraphFont"/>
+    <w:link w:val="Header"/>
+    <w:uiPriority w:val="99"/>
+    <w:rsid w:val="006D6A36"/>
+  </w:style>
+  <w:style w:type="paragraph" w:styleId="Footer">
+    <w:name w:val="footer"/>
+    <w:basedOn w:val="Normal"/>
+    <w:link w:val="FooterChar"/>
+    <w:uiPriority w:val="99"/>
+    <w:unhideWhenUsed/>
+    <w:rsid w:val="006D6A36"/>
+    <w:pPr>
+      <w:tabs>
+        <w:tab w:val="center" w:pos="4680"/>
+        <w:tab w:val="right" w:pos="9360"/>
+      </w:tabs>
+      <w:spacing w:after="0" w:line="240" w:lineRule="auto"/>
+    </w:pPr>
+  </w:style>
+  <w:style w:type="character" w:customStyle="1" w:styleId="FooterChar">
+    <w:name w:val="Footer Char"/>
+    <w:basedOn w:val="DefaultParagraphFont"/>
+    <w:link w:val="Footer"/>
+    <w:uiPriority w:val="99"/>
+    <w:rsid w:val="006D6A36"/>
+  </w:style>
+  <w:style w:type="character" w:customStyle="1" w:styleId="Heading1Char">
+    <w:name w:val="Heading 1 Char"/>
+    <w:basedOn w:val="DefaultParagraphFont"/>
+    <w:link w:val="Heading1"/>
+    <w:uiPriority w:val="9"/>
+    <w:rsid w:val="006D6A36"/>
+    <w:rPr>
+      <w:rFonts w:asciiTheme="majorHAnsi" w:eastAsiaTheme="majorEastAsia" w:hAnsiTheme="majorHAnsi" w:cstheme="majorBidi"/>
+      <w:color w:val="2E74B5" w:themeColor="accent1" w:themeShade="BF"/>
+      <w:sz w:val="32"/>
+      <w:szCs w:val="32"/>
+      <w:lang w:eastAsia="ko-KR"/>
+    </w:rPr>
+  </w:style>
+  <w:style w:type="paragraph" w:styleId="Title">
+    <w:name w:val="Title"/>
+    <w:basedOn w:val="Normal"/>
+    <w:next w:val="Normal"/>
+    <w:link w:val="TitleChar"/>
+    <w:uiPriority w:val="10"/>
+    <w:qFormat/>
+    <w:rsid w:val="006D6A36"/>
+    <w:pPr>
+      <w:spacing w:after="0" w:line="240" w:lineRule="auto"/>
+      <w:contextualSpacing/>
+    </w:pPr>
+    <w:rPr>
+      <w:rFonts w:asciiTheme="majorHAnsi" w:eastAsiaTheme="majorEastAsia" w:hAnsiTheme="majorHAnsi" w:cstheme="majorBidi"/>
+      <w:spacing w:val="-10"/>
+      <w:kern w:val="28"/>
+      <w:sz w:val="56"/>
+      <w:szCs w:val="56"/>
+      <w:lang w:eastAsia="ko-KR"/>
+    </w:rPr>
+  </w:style>
+  <w:style w:type="character" w:customStyle="1" w:styleId="TitleChar">
+    <w:name w:val="Title Char"/>
+    <w:basedOn w:val="DefaultParagraphFont"/>
+    <w:link w:val="Title"/>
+    <w:uiPriority w:val="10"/>
+    <w:rsid w:val="006D6A36"/>
+    <w:rPr>
+      <w:rFonts w:asciiTheme="majorHAnsi" w:eastAsiaTheme="majorEastAsia" w:hAnsiTheme="majorHAnsi" w:cstheme="majorBidi"/>
+      <w:spacing w:val="-10"/>
+      <w:kern w:val="28"/>
+      <w:sz w:val="56"/>
+      <w:szCs w:val="56"/>
+      <w:lang w:eastAsia="ko-KR"/>
+    </w:rPr>
   </w:style>
 </w:styles>
 </file>

</xml_diff>

<commit_message>
PDR updated with tests
</commit_message>
<xml_diff>
--- a/Preliminary Design Review.docx
+++ b/Preliminary Design Review.docx
@@ -531,6 +531,11 @@
       </w:r>
     </w:p>
     <w:p>
+      <w:r>
+        <w:br w:type="page"/>
+      </w:r>
+    </w:p>
+    <w:p>
       <w:pPr>
         <w:rPr>
           <w:color w:val="5B9BD5" w:themeColor="accent1"/>
@@ -540,6 +545,7 @@
         <w:rPr>
           <w:color w:val="5B9BD5" w:themeColor="accent1"/>
         </w:rPr>
+        <w:lastRenderedPageBreak/>
         <w:t>Software Design:</w:t>
       </w:r>
     </w:p>
@@ -570,7 +576,6 @@
         </w:numPr>
       </w:pPr>
       <w:r>
-        <w:lastRenderedPageBreak/>
         <w:t>Drive: At this state the robot will be moving through the course. There will be a number of functions called (readFromADC, calculateODC, adjustLED) that will be called while the robot is in motion. These functions will be sampling the infrared receivers and using that data to adjust the ODCs for the two motors in order to turn the wheels accordingly. The LEDs will be on or off depending on which sensor is over the black tape. (On indicates over the tape and off means not over the tape) This functionality is more important for debugging purposes.</w:t>
       </w:r>
     </w:p>
@@ -601,174 +606,287 @@
         <w:t xml:space="preserve">When the Bluetooth has been integrated the drive state will become a case statement. </w:t>
       </w:r>
       <w:r>
-        <w:t>We will pass it a character and depending on the character the wheels will operate in a certain way. This will allow for far more accuracy when navigating the course because we can tell the robot exactly what to do.</w:t>
+        <w:t xml:space="preserve">We will pass it a character and depending on the character the wheels will operate in a certain </w:t>
+      </w:r>
+      <w:r>
+        <w:lastRenderedPageBreak/>
+        <w:t>way. This will allow for far more accuracy when navigating the course because we can tell the robot exactly what to do.</w:t>
+      </w:r>
+    </w:p>
+    <w:p>
+      <w:pPr>
+        <w:rPr>
+          <w:color w:val="5B9BD5" w:themeColor="accent1"/>
+        </w:rPr>
+      </w:pPr>
+      <w:r>
+        <w:rPr>
+          <w:color w:val="5B9BD5" w:themeColor="accent1"/>
+        </w:rPr>
+        <w:t>Functions:</w:t>
+      </w:r>
+    </w:p>
+    <w:p>
+      <w:r>
+        <w:t>Void lineup()</w:t>
+      </w:r>
+    </w:p>
+    <w:p>
+      <w:r>
+        <w:tab/>
+        <w:t>-Calls readFromADC() function</w:t>
+      </w:r>
+    </w:p>
+    <w:p>
+      <w:r>
+        <w:tab/>
+        <w:t>-Checks if left and right both see white and front sees black</w:t>
+      </w:r>
+    </w:p>
+    <w:p>
+      <w:r>
+        <w:tab/>
+      </w:r>
+      <w:r>
+        <w:tab/>
+        <w:t xml:space="preserve">If above condition is true turn on RD0, RD1, RD2 LEDs </w:t>
+      </w:r>
+    </w:p>
+    <w:p>
+      <w:r>
+        <w:tab/>
+        <w:t>-If all three LEDs are on waits for switch input from RD6 switch</w:t>
+      </w:r>
+    </w:p>
+    <w:p>
+      <w:r>
+        <w:t>Void readFromADC()</w:t>
+      </w:r>
+    </w:p>
+    <w:p>
+      <w:r>
+        <w:tab/>
+        <w:t>-Pulls the readings form the infrared receivers out of the ADC1BUF0 buffer</w:t>
+      </w:r>
+    </w:p>
+    <w:p>
+      <w:pPr>
+        <w:ind w:left="810"/>
+      </w:pPr>
+      <w:r>
+        <w:t>-Using a pointer places the correct buffer data into a global variable corresponding to the position of the sensor (front, left, and right).</w:t>
+      </w:r>
+    </w:p>
+    <w:p>
+      <w:r>
+        <w:t>Void calculateODC()</w:t>
+      </w:r>
+    </w:p>
+    <w:p>
+      <w:r>
+        <w:tab/>
+        <w:t>-Uses the values found in variables front, left and right to determine speed of the wheels</w:t>
+      </w:r>
+    </w:p>
+    <w:p>
+      <w:r>
+        <w:tab/>
+        <w:t>-If left and right see white while front sees black keep going straight</w:t>
+      </w:r>
+    </w:p>
+    <w:p>
+      <w:r>
+        <w:tab/>
+        <w:t>-I</w:t>
+      </w:r>
+      <w:r>
+        <w:t>f left and front see black while right sees white turn left</w:t>
+      </w:r>
+    </w:p>
+    <w:p>
+      <w:r>
+        <w:tab/>
+        <w:t>-I</w:t>
+      </w:r>
+      <w:r>
+        <w:t>f right and front see black while left sees white turn left</w:t>
+      </w:r>
+    </w:p>
+    <w:p>
+      <w:r>
+        <w:tab/>
+        <w:t>-I</w:t>
+      </w:r>
+      <w:r>
+        <w:t>f left right and front see black go to turn around mode</w:t>
+      </w:r>
+    </w:p>
+    <w:p>
+      <w:r>
+        <w:tab/>
+        <w:t xml:space="preserve">-If left right and front see white continue slowly left or right sees black </w:t>
+      </w:r>
+    </w:p>
+    <w:p>
+      <w:r>
+        <w:lastRenderedPageBreak/>
+        <w:t>Void adjustLED()</w:t>
+      </w:r>
+    </w:p>
+    <w:p>
+      <w:r>
+        <w:tab/>
+        <w:t>-If left sees black turn on RD0 LED/</w:t>
+      </w:r>
+      <w:r>
+        <w:t xml:space="preserve"> </w:t>
+      </w:r>
+      <w:r>
+        <w:t>If left sees white turn off RD0 LED</w:t>
+      </w:r>
+    </w:p>
+    <w:p>
+      <w:r>
+        <w:tab/>
+        <w:t>-If front sees black turn on RD1 LED/</w:t>
+      </w:r>
+      <w:r>
+        <w:t xml:space="preserve"> </w:t>
+      </w:r>
+      <w:r>
+        <w:t>If front sees white turn off RD1 LED</w:t>
+      </w:r>
+    </w:p>
+    <w:p>
+      <w:r>
+        <w:tab/>
+        <w:t xml:space="preserve">-If right sees </w:t>
+      </w:r>
+      <w:r>
+        <w:t>black</w:t>
+      </w:r>
+      <w:r>
+        <w:t xml:space="preserve"> turn on RD2 LED/</w:t>
+      </w:r>
+      <w:r>
+        <w:t xml:space="preserve"> </w:t>
+      </w:r>
+      <w:r>
+        <w:t>If right sees white turn off RD2 LED</w:t>
+      </w:r>
+    </w:p>
+    <w:p>
+      <w:r>
+        <w:br w:type="page"/>
+      </w:r>
+      <w:r>
+        <w:rPr>
+          <w:color w:val="5B9BD5" w:themeColor="accent1"/>
+        </w:rPr>
+        <w:lastRenderedPageBreak/>
+        <w:t>Tests:</w:t>
+      </w:r>
+    </w:p>
+    <w:p>
+      <w:pPr>
+        <w:pStyle w:val="ListParagraph"/>
+        <w:numPr>
+          <w:ilvl w:val="0"/>
+          <w:numId w:val="7"/>
+        </w:numPr>
+      </w:pPr>
+      <w:r>
+        <w:t xml:space="preserve">Test that the robot will follow a black line autonomously, using only the infrared transmitters and receivers. </w:t>
+      </w:r>
+      <w:r>
+        <w:t xml:space="preserve">The passing criteria is that the robot does follow the taped out black line in lab without assistance. </w:t>
+      </w:r>
+    </w:p>
+    <w:p>
+      <w:pPr>
+        <w:pStyle w:val="ListParagraph"/>
+        <w:numPr>
+          <w:ilvl w:val="0"/>
+          <w:numId w:val="7"/>
+        </w:numPr>
+      </w:pPr>
+      <w:r>
+        <w:t>Test that SPI</w:t>
+      </w:r>
+      <w:r>
+        <w:t xml:space="preserve"> protocol</w:t>
+      </w:r>
+      <w:r>
+        <w:t xml:space="preserve"> has been properly implemented; the PIC32 is the master, the Adafruit Bluefruit LE SPI Friend is the slave; information can be sent ac</w:t>
+      </w:r>
+      <w:r>
+        <w:t>ross the MOSI and MISO channels.</w:t>
+      </w:r>
+      <w:r>
+        <w:t xml:space="preserve"> A command or set of known bits </w:t>
+      </w:r>
+      <w:r>
+        <w:t>will be sent across the communication channel.</w:t>
       </w:r>
       <w:bookmarkStart w:id="0" w:name="_GoBack"/>
       <w:bookmarkEnd w:id="0"/>
-    </w:p>
-    <w:p>
-      <w:pPr>
-        <w:rPr>
-          <w:color w:val="5B9BD5" w:themeColor="accent1"/>
-        </w:rPr>
-      </w:pPr>
-      <w:r>
-        <w:rPr>
-          <w:color w:val="5B9BD5" w:themeColor="accent1"/>
-        </w:rPr>
-        <w:t>Functions:</w:t>
-      </w:r>
-    </w:p>
-    <w:p>
-      <w:r>
-        <w:t>Void lineup()</w:t>
-      </w:r>
-    </w:p>
-    <w:p>
-      <w:r>
-        <w:tab/>
-        <w:t>-Calls readFromADC() function</w:t>
-      </w:r>
-    </w:p>
-    <w:p>
-      <w:r>
-        <w:tab/>
-        <w:t>-Checks if left and right both see white and front sees black</w:t>
-      </w:r>
-    </w:p>
-    <w:p>
-      <w:r>
-        <w:tab/>
-      </w:r>
-      <w:r>
-        <w:tab/>
-        <w:t xml:space="preserve">If above condition is true turn on RD0, RD1, RD2 LEDs </w:t>
-      </w:r>
-    </w:p>
-    <w:p>
-      <w:r>
-        <w:tab/>
-        <w:t>-If all three LEDs are on waits for switch input from RD6 switch</w:t>
-      </w:r>
-    </w:p>
-    <w:p>
-      <w:r>
-        <w:lastRenderedPageBreak/>
-        <w:t>Void readFromADC()</w:t>
-      </w:r>
-    </w:p>
-    <w:p>
-      <w:r>
-        <w:tab/>
-        <w:t>-Pulls the readings form the infrared receivers out of the ADC1BUF0 buffer</w:t>
-      </w:r>
-    </w:p>
-    <w:p>
-      <w:pPr>
-        <w:ind w:left="810"/>
-      </w:pPr>
-      <w:r>
-        <w:t>-Using a pointer places the correct buffer data into a global variable corresponding to the position of the sensor (front, left, and right).</w:t>
-      </w:r>
-    </w:p>
-    <w:p>
-      <w:r>
-        <w:t>Void calculateODC()</w:t>
-      </w:r>
-    </w:p>
-    <w:p>
-      <w:r>
-        <w:tab/>
-        <w:t>-Uses the values found in variables front, left and right to determine speed of the wheels</w:t>
-      </w:r>
-    </w:p>
-    <w:p>
-      <w:r>
-        <w:tab/>
-        <w:t>-If left and right see white while front sees black keep going straight</w:t>
-      </w:r>
-    </w:p>
-    <w:p>
-      <w:r>
-        <w:tab/>
-        <w:t>-I</w:t>
-      </w:r>
-      <w:r>
-        <w:t>f left and front see black while right sees white turn left</w:t>
-      </w:r>
-    </w:p>
-    <w:p>
-      <w:r>
-        <w:tab/>
-        <w:t>-I</w:t>
-      </w:r>
-      <w:r>
-        <w:t>f right and front see black while left sees white turn left</w:t>
-      </w:r>
-    </w:p>
-    <w:p>
-      <w:r>
-        <w:tab/>
-        <w:t>-I</w:t>
-      </w:r>
-      <w:r>
-        <w:t>f left right and front see black go to turn around mode</w:t>
-      </w:r>
-    </w:p>
-    <w:p>
-      <w:r>
-        <w:tab/>
-        <w:t xml:space="preserve">-If left right and front see white continue slowly left or right sees black </w:t>
-      </w:r>
-    </w:p>
-    <w:p>
-      <w:r>
-        <w:t>Void adjustLED()</w:t>
-      </w:r>
-    </w:p>
-    <w:p>
-      <w:r>
-        <w:tab/>
-        <w:t>-If left sees black turn on RD0 LED/</w:t>
-      </w:r>
-      <w:r>
-        <w:t xml:space="preserve"> </w:t>
-      </w:r>
-      <w:r>
-        <w:t>If left sees white turn off RD0 LED</w:t>
-      </w:r>
-    </w:p>
-    <w:p>
-      <w:r>
-        <w:tab/>
-        <w:t>-If front sees black turn on RD1 LED/</w:t>
-      </w:r>
-      <w:r>
-        <w:t xml:space="preserve"> </w:t>
-      </w:r>
-      <w:r>
-        <w:t>If front sees white turn off RD1 LED</w:t>
-      </w:r>
-    </w:p>
-    <w:p>
-      <w:r>
-        <w:tab/>
-        <w:t xml:space="preserve">-If right sees </w:t>
-      </w:r>
-      <w:r>
-        <w:t>black</w:t>
-      </w:r>
-      <w:r>
-        <w:t xml:space="preserve"> turn on RD2 LED/</w:t>
-      </w:r>
-      <w:r>
-        <w:t xml:space="preserve"> </w:t>
-      </w:r>
-      <w:r>
-        <w:t>If right sees white turn off RD2 LED</w:t>
-      </w:r>
-    </w:p>
-    <w:p>
+      <w:r>
+        <w:t xml:space="preserve"> The passing criteria is that the bits from both channels will match. </w:t>
+      </w:r>
+    </w:p>
+    <w:p>
+      <w:pPr>
+        <w:pStyle w:val="ListParagraph"/>
+        <w:numPr>
+          <w:ilvl w:val="0"/>
+          <w:numId w:val="7"/>
+        </w:numPr>
+      </w:pPr>
+      <w:r>
+        <w:t xml:space="preserve">This will be tested by MOSI and MISO being attached to external registers and checking the register values as a certain set of bits is sent across. The passing criteria is that the bits that appear in each register will match as they shift. </w:t>
+      </w:r>
+    </w:p>
+    <w:p>
+      <w:pPr>
+        <w:pStyle w:val="ListParagraph"/>
+        <w:numPr>
+          <w:ilvl w:val="0"/>
+          <w:numId w:val="7"/>
+        </w:numPr>
+      </w:pPr>
+      <w:r>
+        <w:t xml:space="preserve">Test that the android app will send information to the PIC32 by printing out the instruction on the LCD screen. The passing criteria is that the correct instructions are successfully printed to LCD screen wired to the PIC32. </w:t>
+      </w:r>
+    </w:p>
+    <w:p>
+      <w:pPr>
+        <w:pStyle w:val="ListParagraph"/>
+        <w:numPr>
+          <w:ilvl w:val="0"/>
+          <w:numId w:val="7"/>
+        </w:numPr>
+      </w:pPr>
+      <w:r>
+        <w:t>Test that the android app can control movement of the robot.</w:t>
+      </w:r>
+      <w:r>
+        <w:t xml:space="preserve"> The passing criteria is that the robot moves in the direction the android app has sent to the robot, a “move right” instruction from the android app means that the robot will move in the “right” direction.</w:t>
+      </w:r>
+    </w:p>
+    <w:p>
+      <w:pPr>
+        <w:pStyle w:val="ListParagraph"/>
+        <w:numPr>
+          <w:ilvl w:val="0"/>
+          <w:numId w:val="7"/>
+        </w:numPr>
+      </w:pPr>
+      <w:r>
+        <w:t xml:space="preserve">Test that the robot can be directed across a black line using either a phone or computer device. </w:t>
+      </w:r>
+      <w:r>
+        <w:t xml:space="preserve">The passing criteria is that the robot follows the black taped line properly by receiving information from the Bluetooth controller. </w:t>
+      </w:r>
       <w:r>
         <w:br w:type="page"/>
       </w:r>
@@ -1079,6 +1197,297 @@
     </w:lvl>
   </w:abstractNum>
   <w:abstractNum w:abstractNumId="1" w15:restartNumberingAfterBreak="0">
+    <w:nsid w:val="08B065C6"/>
+    <w:multiLevelType w:val="hybridMultilevel"/>
+    <w:tmpl w:val="F0687CBA"/>
+    <w:lvl w:ilvl="0" w:tplc="0C7A091C">
+      <w:start w:val="1"/>
+      <w:numFmt w:val="bullet"/>
+      <w:lvlText w:val="-"/>
+      <w:lvlJc w:val="left"/>
+      <w:pPr>
+        <w:ind w:left="720" w:hanging="360"/>
+      </w:pPr>
+      <w:rPr>
+        <w:rFonts w:ascii="Times New Roman" w:eastAsiaTheme="minorHAnsi" w:hAnsi="Times New Roman" w:cs="Times New Roman" w:hint="default"/>
+      </w:rPr>
+    </w:lvl>
+    <w:lvl w:ilvl="1" w:tplc="04090003" w:tentative="1">
+      <w:start w:val="1"/>
+      <w:numFmt w:val="bullet"/>
+      <w:lvlText w:val="o"/>
+      <w:lvlJc w:val="left"/>
+      <w:pPr>
+        <w:ind w:left="1440" w:hanging="360"/>
+      </w:pPr>
+      <w:rPr>
+        <w:rFonts w:ascii="Courier New" w:hAnsi="Courier New" w:cs="Courier New" w:hint="default"/>
+      </w:rPr>
+    </w:lvl>
+    <w:lvl w:ilvl="2" w:tplc="04090005" w:tentative="1">
+      <w:start w:val="1"/>
+      <w:numFmt w:val="bullet"/>
+      <w:lvlText w:val=""/>
+      <w:lvlJc w:val="left"/>
+      <w:pPr>
+        <w:ind w:left="2160" w:hanging="360"/>
+      </w:pPr>
+      <w:rPr>
+        <w:rFonts w:ascii="Wingdings" w:hAnsi="Wingdings" w:hint="default"/>
+      </w:rPr>
+    </w:lvl>
+    <w:lvl w:ilvl="3" w:tplc="04090001" w:tentative="1">
+      <w:start w:val="1"/>
+      <w:numFmt w:val="bullet"/>
+      <w:lvlText w:val=""/>
+      <w:lvlJc w:val="left"/>
+      <w:pPr>
+        <w:ind w:left="2880" w:hanging="360"/>
+      </w:pPr>
+      <w:rPr>
+        <w:rFonts w:ascii="Symbol" w:hAnsi="Symbol" w:hint="default"/>
+      </w:rPr>
+    </w:lvl>
+    <w:lvl w:ilvl="4" w:tplc="04090003" w:tentative="1">
+      <w:start w:val="1"/>
+      <w:numFmt w:val="bullet"/>
+      <w:lvlText w:val="o"/>
+      <w:lvlJc w:val="left"/>
+      <w:pPr>
+        <w:ind w:left="3600" w:hanging="360"/>
+      </w:pPr>
+      <w:rPr>
+        <w:rFonts w:ascii="Courier New" w:hAnsi="Courier New" w:cs="Courier New" w:hint="default"/>
+      </w:rPr>
+    </w:lvl>
+    <w:lvl w:ilvl="5" w:tplc="04090005" w:tentative="1">
+      <w:start w:val="1"/>
+      <w:numFmt w:val="bullet"/>
+      <w:lvlText w:val=""/>
+      <w:lvlJc w:val="left"/>
+      <w:pPr>
+        <w:ind w:left="4320" w:hanging="360"/>
+      </w:pPr>
+      <w:rPr>
+        <w:rFonts w:ascii="Wingdings" w:hAnsi="Wingdings" w:hint="default"/>
+      </w:rPr>
+    </w:lvl>
+    <w:lvl w:ilvl="6" w:tplc="04090001" w:tentative="1">
+      <w:start w:val="1"/>
+      <w:numFmt w:val="bullet"/>
+      <w:lvlText w:val=""/>
+      <w:lvlJc w:val="left"/>
+      <w:pPr>
+        <w:ind w:left="5040" w:hanging="360"/>
+      </w:pPr>
+      <w:rPr>
+        <w:rFonts w:ascii="Symbol" w:hAnsi="Symbol" w:hint="default"/>
+      </w:rPr>
+    </w:lvl>
+    <w:lvl w:ilvl="7" w:tplc="04090003" w:tentative="1">
+      <w:start w:val="1"/>
+      <w:numFmt w:val="bullet"/>
+      <w:lvlText w:val="o"/>
+      <w:lvlJc w:val="left"/>
+      <w:pPr>
+        <w:ind w:left="5760" w:hanging="360"/>
+      </w:pPr>
+      <w:rPr>
+        <w:rFonts w:ascii="Courier New" w:hAnsi="Courier New" w:cs="Courier New" w:hint="default"/>
+      </w:rPr>
+    </w:lvl>
+    <w:lvl w:ilvl="8" w:tplc="04090005" w:tentative="1">
+      <w:start w:val="1"/>
+      <w:numFmt w:val="bullet"/>
+      <w:lvlText w:val=""/>
+      <w:lvlJc w:val="left"/>
+      <w:pPr>
+        <w:ind w:left="6480" w:hanging="360"/>
+      </w:pPr>
+      <w:rPr>
+        <w:rFonts w:ascii="Wingdings" w:hAnsi="Wingdings" w:hint="default"/>
+      </w:rPr>
+    </w:lvl>
+  </w:abstractNum>
+  <w:abstractNum w:abstractNumId="2" w15:restartNumberingAfterBreak="0">
+    <w:nsid w:val="0CCB7258"/>
+    <w:multiLevelType w:val="hybridMultilevel"/>
+    <w:tmpl w:val="6DBE6924"/>
+    <w:lvl w:ilvl="0" w:tplc="0409000F">
+      <w:start w:val="1"/>
+      <w:numFmt w:val="decimal"/>
+      <w:lvlText w:val="%1."/>
+      <w:lvlJc w:val="left"/>
+      <w:pPr>
+        <w:ind w:left="720" w:hanging="360"/>
+      </w:pPr>
+      <w:rPr>
+        <w:rFonts w:hint="default"/>
+      </w:rPr>
+    </w:lvl>
+    <w:lvl w:ilvl="1" w:tplc="04090019" w:tentative="1">
+      <w:start w:val="1"/>
+      <w:numFmt w:val="lowerLetter"/>
+      <w:lvlText w:val="%2."/>
+      <w:lvlJc w:val="left"/>
+      <w:pPr>
+        <w:ind w:left="1440" w:hanging="360"/>
+      </w:pPr>
+    </w:lvl>
+    <w:lvl w:ilvl="2" w:tplc="0409001B" w:tentative="1">
+      <w:start w:val="1"/>
+      <w:numFmt w:val="lowerRoman"/>
+      <w:lvlText w:val="%3."/>
+      <w:lvlJc w:val="right"/>
+      <w:pPr>
+        <w:ind w:left="2160" w:hanging="180"/>
+      </w:pPr>
+    </w:lvl>
+    <w:lvl w:ilvl="3" w:tplc="0409000F" w:tentative="1">
+      <w:start w:val="1"/>
+      <w:numFmt w:val="decimal"/>
+      <w:lvlText w:val="%4."/>
+      <w:lvlJc w:val="left"/>
+      <w:pPr>
+        <w:ind w:left="2880" w:hanging="360"/>
+      </w:pPr>
+    </w:lvl>
+    <w:lvl w:ilvl="4" w:tplc="04090019" w:tentative="1">
+      <w:start w:val="1"/>
+      <w:numFmt w:val="lowerLetter"/>
+      <w:lvlText w:val="%5."/>
+      <w:lvlJc w:val="left"/>
+      <w:pPr>
+        <w:ind w:left="3600" w:hanging="360"/>
+      </w:pPr>
+    </w:lvl>
+    <w:lvl w:ilvl="5" w:tplc="0409001B" w:tentative="1">
+      <w:start w:val="1"/>
+      <w:numFmt w:val="lowerRoman"/>
+      <w:lvlText w:val="%6."/>
+      <w:lvlJc w:val="right"/>
+      <w:pPr>
+        <w:ind w:left="4320" w:hanging="180"/>
+      </w:pPr>
+    </w:lvl>
+    <w:lvl w:ilvl="6" w:tplc="0409000F" w:tentative="1">
+      <w:start w:val="1"/>
+      <w:numFmt w:val="decimal"/>
+      <w:lvlText w:val="%7."/>
+      <w:lvlJc w:val="left"/>
+      <w:pPr>
+        <w:ind w:left="5040" w:hanging="360"/>
+      </w:pPr>
+    </w:lvl>
+    <w:lvl w:ilvl="7" w:tplc="04090019" w:tentative="1">
+      <w:start w:val="1"/>
+      <w:numFmt w:val="lowerLetter"/>
+      <w:lvlText w:val="%8."/>
+      <w:lvlJc w:val="left"/>
+      <w:pPr>
+        <w:ind w:left="5760" w:hanging="360"/>
+      </w:pPr>
+    </w:lvl>
+    <w:lvl w:ilvl="8" w:tplc="0409001B" w:tentative="1">
+      <w:start w:val="1"/>
+      <w:numFmt w:val="lowerRoman"/>
+      <w:lvlText w:val="%9."/>
+      <w:lvlJc w:val="right"/>
+      <w:pPr>
+        <w:ind w:left="6480" w:hanging="180"/>
+      </w:pPr>
+    </w:lvl>
+  </w:abstractNum>
+  <w:abstractNum w:abstractNumId="3" w15:restartNumberingAfterBreak="0">
+    <w:nsid w:val="1CD37B22"/>
+    <w:multiLevelType w:val="hybridMultilevel"/>
+    <w:tmpl w:val="89EA4002"/>
+    <w:lvl w:ilvl="0" w:tplc="B73CED84">
+      <w:start w:val="1"/>
+      <w:numFmt w:val="decimal"/>
+      <w:lvlText w:val="%1."/>
+      <w:lvlJc w:val="left"/>
+      <w:pPr>
+        <w:ind w:left="1080" w:hanging="360"/>
+      </w:pPr>
+      <w:rPr>
+        <w:rFonts w:hint="default"/>
+      </w:rPr>
+    </w:lvl>
+    <w:lvl w:ilvl="1" w:tplc="04090019">
+      <w:start w:val="1"/>
+      <w:numFmt w:val="lowerLetter"/>
+      <w:lvlText w:val="%2."/>
+      <w:lvlJc w:val="left"/>
+      <w:pPr>
+        <w:ind w:left="1800" w:hanging="360"/>
+      </w:pPr>
+    </w:lvl>
+    <w:lvl w:ilvl="2" w:tplc="0409001B" w:tentative="1">
+      <w:start w:val="1"/>
+      <w:numFmt w:val="lowerRoman"/>
+      <w:lvlText w:val="%3."/>
+      <w:lvlJc w:val="right"/>
+      <w:pPr>
+        <w:ind w:left="2520" w:hanging="180"/>
+      </w:pPr>
+    </w:lvl>
+    <w:lvl w:ilvl="3" w:tplc="0409000F" w:tentative="1">
+      <w:start w:val="1"/>
+      <w:numFmt w:val="decimal"/>
+      <w:lvlText w:val="%4."/>
+      <w:lvlJc w:val="left"/>
+      <w:pPr>
+        <w:ind w:left="3240" w:hanging="360"/>
+      </w:pPr>
+    </w:lvl>
+    <w:lvl w:ilvl="4" w:tplc="04090019" w:tentative="1">
+      <w:start w:val="1"/>
+      <w:numFmt w:val="lowerLetter"/>
+      <w:lvlText w:val="%5."/>
+      <w:lvlJc w:val="left"/>
+      <w:pPr>
+        <w:ind w:left="3960" w:hanging="360"/>
+      </w:pPr>
+    </w:lvl>
+    <w:lvl w:ilvl="5" w:tplc="0409001B" w:tentative="1">
+      <w:start w:val="1"/>
+      <w:numFmt w:val="lowerRoman"/>
+      <w:lvlText w:val="%6."/>
+      <w:lvlJc w:val="right"/>
+      <w:pPr>
+        <w:ind w:left="4680" w:hanging="180"/>
+      </w:pPr>
+    </w:lvl>
+    <w:lvl w:ilvl="6" w:tplc="0409000F" w:tentative="1">
+      <w:start w:val="1"/>
+      <w:numFmt w:val="decimal"/>
+      <w:lvlText w:val="%7."/>
+      <w:lvlJc w:val="left"/>
+      <w:pPr>
+        <w:ind w:left="5400" w:hanging="360"/>
+      </w:pPr>
+    </w:lvl>
+    <w:lvl w:ilvl="7" w:tplc="04090019" w:tentative="1">
+      <w:start w:val="1"/>
+      <w:numFmt w:val="lowerLetter"/>
+      <w:lvlText w:val="%8."/>
+      <w:lvlJc w:val="left"/>
+      <w:pPr>
+        <w:ind w:left="6120" w:hanging="360"/>
+      </w:pPr>
+    </w:lvl>
+    <w:lvl w:ilvl="8" w:tplc="0409001B" w:tentative="1">
+      <w:start w:val="1"/>
+      <w:numFmt w:val="lowerRoman"/>
+      <w:lvlText w:val="%9."/>
+      <w:lvlJc w:val="right"/>
+      <w:pPr>
+        <w:ind w:left="6840" w:hanging="180"/>
+      </w:pPr>
+    </w:lvl>
+  </w:abstractNum>
+  <w:abstractNum w:abstractNumId="4" w15:restartNumberingAfterBreak="0">
     <w:nsid w:val="2AC8732C"/>
     <w:multiLevelType w:val="hybridMultilevel"/>
     <w:tmpl w:val="842C0DDE"/>
@@ -1167,7 +1576,185 @@
       </w:pPr>
     </w:lvl>
   </w:abstractNum>
-  <w:abstractNum w:abstractNumId="2" w15:restartNumberingAfterBreak="0">
+  <w:abstractNum w:abstractNumId="5" w15:restartNumberingAfterBreak="0">
+    <w:nsid w:val="52C23460"/>
+    <w:multiLevelType w:val="hybridMultilevel"/>
+    <w:tmpl w:val="2D44E6AE"/>
+    <w:lvl w:ilvl="0" w:tplc="0409000F">
+      <w:start w:val="1"/>
+      <w:numFmt w:val="decimal"/>
+      <w:lvlText w:val="%1."/>
+      <w:lvlJc w:val="left"/>
+      <w:pPr>
+        <w:ind w:left="720" w:hanging="360"/>
+      </w:pPr>
+      <w:rPr>
+        <w:rFonts w:hint="default"/>
+      </w:rPr>
+    </w:lvl>
+    <w:lvl w:ilvl="1" w:tplc="04090019" w:tentative="1">
+      <w:start w:val="1"/>
+      <w:numFmt w:val="lowerLetter"/>
+      <w:lvlText w:val="%2."/>
+      <w:lvlJc w:val="left"/>
+      <w:pPr>
+        <w:ind w:left="1440" w:hanging="360"/>
+      </w:pPr>
+    </w:lvl>
+    <w:lvl w:ilvl="2" w:tplc="0409001B" w:tentative="1">
+      <w:start w:val="1"/>
+      <w:numFmt w:val="lowerRoman"/>
+      <w:lvlText w:val="%3."/>
+      <w:lvlJc w:val="right"/>
+      <w:pPr>
+        <w:ind w:left="2160" w:hanging="180"/>
+      </w:pPr>
+    </w:lvl>
+    <w:lvl w:ilvl="3" w:tplc="0409000F" w:tentative="1">
+      <w:start w:val="1"/>
+      <w:numFmt w:val="decimal"/>
+      <w:lvlText w:val="%4."/>
+      <w:lvlJc w:val="left"/>
+      <w:pPr>
+        <w:ind w:left="2880" w:hanging="360"/>
+      </w:pPr>
+    </w:lvl>
+    <w:lvl w:ilvl="4" w:tplc="04090019" w:tentative="1">
+      <w:start w:val="1"/>
+      <w:numFmt w:val="lowerLetter"/>
+      <w:lvlText w:val="%5."/>
+      <w:lvlJc w:val="left"/>
+      <w:pPr>
+        <w:ind w:left="3600" w:hanging="360"/>
+      </w:pPr>
+    </w:lvl>
+    <w:lvl w:ilvl="5" w:tplc="0409001B" w:tentative="1">
+      <w:start w:val="1"/>
+      <w:numFmt w:val="lowerRoman"/>
+      <w:lvlText w:val="%6."/>
+      <w:lvlJc w:val="right"/>
+      <w:pPr>
+        <w:ind w:left="4320" w:hanging="180"/>
+      </w:pPr>
+    </w:lvl>
+    <w:lvl w:ilvl="6" w:tplc="0409000F" w:tentative="1">
+      <w:start w:val="1"/>
+      <w:numFmt w:val="decimal"/>
+      <w:lvlText w:val="%7."/>
+      <w:lvlJc w:val="left"/>
+      <w:pPr>
+        <w:ind w:left="5040" w:hanging="360"/>
+      </w:pPr>
+    </w:lvl>
+    <w:lvl w:ilvl="7" w:tplc="04090019" w:tentative="1">
+      <w:start w:val="1"/>
+      <w:numFmt w:val="lowerLetter"/>
+      <w:lvlText w:val="%8."/>
+      <w:lvlJc w:val="left"/>
+      <w:pPr>
+        <w:ind w:left="5760" w:hanging="360"/>
+      </w:pPr>
+    </w:lvl>
+    <w:lvl w:ilvl="8" w:tplc="0409001B" w:tentative="1">
+      <w:start w:val="1"/>
+      <w:numFmt w:val="lowerRoman"/>
+      <w:lvlText w:val="%9."/>
+      <w:lvlJc w:val="right"/>
+      <w:pPr>
+        <w:ind w:left="6480" w:hanging="180"/>
+      </w:pPr>
+    </w:lvl>
+  </w:abstractNum>
+  <w:abstractNum w:abstractNumId="6" w15:restartNumberingAfterBreak="0">
+    <w:nsid w:val="65507E9A"/>
+    <w:multiLevelType w:val="hybridMultilevel"/>
+    <w:tmpl w:val="77184A26"/>
+    <w:lvl w:ilvl="0" w:tplc="0409000F">
+      <w:start w:val="1"/>
+      <w:numFmt w:val="decimal"/>
+      <w:lvlText w:val="%1."/>
+      <w:lvlJc w:val="left"/>
+      <w:pPr>
+        <w:ind w:left="720" w:hanging="360"/>
+      </w:pPr>
+      <w:rPr>
+        <w:rFonts w:hint="default"/>
+      </w:rPr>
+    </w:lvl>
+    <w:lvl w:ilvl="1" w:tplc="04090019" w:tentative="1">
+      <w:start w:val="1"/>
+      <w:numFmt w:val="lowerLetter"/>
+      <w:lvlText w:val="%2."/>
+      <w:lvlJc w:val="left"/>
+      <w:pPr>
+        <w:ind w:left="1440" w:hanging="360"/>
+      </w:pPr>
+    </w:lvl>
+    <w:lvl w:ilvl="2" w:tplc="0409001B" w:tentative="1">
+      <w:start w:val="1"/>
+      <w:numFmt w:val="lowerRoman"/>
+      <w:lvlText w:val="%3."/>
+      <w:lvlJc w:val="right"/>
+      <w:pPr>
+        <w:ind w:left="2160" w:hanging="180"/>
+      </w:pPr>
+    </w:lvl>
+    <w:lvl w:ilvl="3" w:tplc="0409000F" w:tentative="1">
+      <w:start w:val="1"/>
+      <w:numFmt w:val="decimal"/>
+      <w:lvlText w:val="%4."/>
+      <w:lvlJc w:val="left"/>
+      <w:pPr>
+        <w:ind w:left="2880" w:hanging="360"/>
+      </w:pPr>
+    </w:lvl>
+    <w:lvl w:ilvl="4" w:tplc="04090019" w:tentative="1">
+      <w:start w:val="1"/>
+      <w:numFmt w:val="lowerLetter"/>
+      <w:lvlText w:val="%5."/>
+      <w:lvlJc w:val="left"/>
+      <w:pPr>
+        <w:ind w:left="3600" w:hanging="360"/>
+      </w:pPr>
+    </w:lvl>
+    <w:lvl w:ilvl="5" w:tplc="0409001B" w:tentative="1">
+      <w:start w:val="1"/>
+      <w:numFmt w:val="lowerRoman"/>
+      <w:lvlText w:val="%6."/>
+      <w:lvlJc w:val="right"/>
+      <w:pPr>
+        <w:ind w:left="4320" w:hanging="180"/>
+      </w:pPr>
+    </w:lvl>
+    <w:lvl w:ilvl="6" w:tplc="0409000F" w:tentative="1">
+      <w:start w:val="1"/>
+      <w:numFmt w:val="decimal"/>
+      <w:lvlText w:val="%7."/>
+      <w:lvlJc w:val="left"/>
+      <w:pPr>
+        <w:ind w:left="5040" w:hanging="360"/>
+      </w:pPr>
+    </w:lvl>
+    <w:lvl w:ilvl="7" w:tplc="04090019" w:tentative="1">
+      <w:start w:val="1"/>
+      <w:numFmt w:val="lowerLetter"/>
+      <w:lvlText w:val="%8."/>
+      <w:lvlJc w:val="left"/>
+      <w:pPr>
+        <w:ind w:left="5760" w:hanging="360"/>
+      </w:pPr>
+    </w:lvl>
+    <w:lvl w:ilvl="8" w:tplc="0409001B" w:tentative="1">
+      <w:start w:val="1"/>
+      <w:numFmt w:val="lowerRoman"/>
+      <w:lvlText w:val="%9."/>
+      <w:lvlJc w:val="right"/>
+      <w:pPr>
+        <w:ind w:left="6480" w:hanging="180"/>
+      </w:pPr>
+    </w:lvl>
+  </w:abstractNum>
+  <w:abstractNum w:abstractNumId="7" w15:restartNumberingAfterBreak="0">
     <w:nsid w:val="76EB54C6"/>
     <w:multiLevelType w:val="hybridMultilevel"/>
     <w:tmpl w:val="FDF8CE02"/>
@@ -1260,9 +1847,24 @@
     <w:abstractNumId w:val="0"/>
   </w:num>
   <w:num w:numId="2">
+    <w:abstractNumId w:val="7"/>
+  </w:num>
+  <w:num w:numId="3">
+    <w:abstractNumId w:val="4"/>
+  </w:num>
+  <w:num w:numId="4">
+    <w:abstractNumId w:val="3"/>
+  </w:num>
+  <w:num w:numId="5">
+    <w:abstractNumId w:val="6"/>
+  </w:num>
+  <w:num w:numId="6">
+    <w:abstractNumId w:val="5"/>
+  </w:num>
+  <w:num w:numId="7">
     <w:abstractNumId w:val="2"/>
   </w:num>
-  <w:num w:numId="3">
+  <w:num w:numId="8">
     <w:abstractNumId w:val="1"/>
   </w:num>
 </w:numbering>

</xml_diff>

<commit_message>
Fixed issues with the PDR
</commit_message>
<xml_diff>
--- a/Preliminary Design Review.docx
+++ b/Preliminary Design Review.docx
@@ -196,8 +196,8 @@
         </w:rPr>
         <w:drawing>
           <wp:inline distT="0" distB="0" distL="0" distR="0" wp14:anchorId="24AEFB81" wp14:editId="67F33BD5">
-            <wp:extent cx="5943600" cy="4527550"/>
-            <wp:effectExtent l="0" t="0" r="0" b="6350"/>
+            <wp:extent cx="5690820" cy="4527550"/>
+            <wp:effectExtent l="0" t="0" r="5715" b="6350"/>
             <wp:docPr id="1" name="Picture 1"/>
             <wp:cNvGraphicFramePr>
               <a:graphicFrameLocks xmlns:a="http://schemas.openxmlformats.org/drawingml/2006/main" noChangeAspect="1"/>
@@ -224,7 +224,7 @@
                   <pic:spPr>
                     <a:xfrm>
                       <a:off x="0" y="0"/>
-                      <a:ext cx="5943600" cy="4527550"/>
+                      <a:ext cx="5690820" cy="4527550"/>
                     </a:xfrm>
                     <a:prstGeom prst="rect">
                       <a:avLst/>
@@ -310,8 +310,8 @@
         </w:rPr>
         <w:drawing>
           <wp:inline distT="0" distB="0" distL="0" distR="0">
-            <wp:extent cx="5943600" cy="4877435"/>
-            <wp:effectExtent l="0" t="0" r="0" b="0"/>
+            <wp:extent cx="5880594" cy="4877435"/>
+            <wp:effectExtent l="0" t="0" r="6350" b="0"/>
             <wp:docPr id="2" name="Picture 2"/>
             <wp:cNvGraphicFramePr>
               <a:graphicFrameLocks xmlns:a="http://schemas.openxmlformats.org/drawingml/2006/main" noChangeAspect="1"/>
@@ -338,7 +338,7 @@
                   <pic:spPr>
                     <a:xfrm>
                       <a:off x="0" y="0"/>
-                      <a:ext cx="5943600" cy="4877435"/>
+                      <a:ext cx="5880594" cy="4877435"/>
                     </a:xfrm>
                     <a:prstGeom prst="rect">
                       <a:avLst/>
@@ -436,8 +436,8 @@
         </w:rPr>
         <w:drawing>
           <wp:inline distT="0" distB="0" distL="0" distR="0">
-            <wp:extent cx="4208780" cy="2765425"/>
-            <wp:effectExtent l="0" t="0" r="1270" b="0"/>
+            <wp:extent cx="5419878" cy="2964815"/>
+            <wp:effectExtent l="0" t="0" r="9525" b="6985"/>
             <wp:docPr id="3" name="Picture 3"/>
             <wp:cNvGraphicFramePr>
               <a:graphicFrameLocks xmlns:a="http://schemas.openxmlformats.org/drawingml/2006/main" noChangeAspect="1"/>
@@ -449,7 +449,7 @@
                     <pic:cNvPr id="3" name="Bluetooth_Connections.png"/>
                     <pic:cNvPicPr/>
                   </pic:nvPicPr>
-                  <pic:blipFill rotWithShape="1">
+                  <pic:blipFill>
                     <a:blip r:embed="rId9">
                       <a:extLst>
                         <a:ext uri="{28A0092B-C50C-407E-A947-70E740481C1C}">
@@ -457,13 +457,14 @@
                         </a:ext>
                       </a:extLst>
                     </a:blip>
-                    <a:srcRect t="29245"/>
-                    <a:stretch/>
+                    <a:stretch>
+                      <a:fillRect/>
+                    </a:stretch>
                   </pic:blipFill>
                   <pic:spPr bwMode="auto">
                     <a:xfrm>
                       <a:off x="0" y="0"/>
-                      <a:ext cx="4208780" cy="2765425"/>
+                      <a:ext cx="5470916" cy="2992734"/>
                     </a:xfrm>
                     <a:prstGeom prst="rect">
                       <a:avLst/>
@@ -483,6 +484,8 @@
           </wp:inline>
         </w:drawing>
       </w:r>
+      <w:bookmarkStart w:id="0" w:name="_GoBack"/>
+      <w:bookmarkEnd w:id="0"/>
     </w:p>
     <w:p>
       <w:r>
@@ -497,6 +500,9 @@
     </w:p>
     <w:p>
       <w:r>
+        <w:rPr>
+          <w:noProof/>
+        </w:rPr>
         <w:drawing>
           <wp:inline distT="0" distB="0" distL="0" distR="0" wp14:anchorId="3997394C" wp14:editId="797DED33">
             <wp:extent cx="5943600" cy="504190"/>
@@ -977,57 +983,16 @@
       </w:r>
     </w:p>
     <w:p>
-      <w:pPr>
-        <w:pStyle w:val="Title"/>
-      </w:pPr>
-      <w:r>
+      <w:r>
+        <w:rPr>
+          <w:noProof/>
+        </w:rPr>
         <w:lastRenderedPageBreak/>
-        <w:t>Final Project Device Proposal</w:t>
-      </w:r>
-    </w:p>
-    <w:p>
-      <w:pPr>
-        <w:pStyle w:val="Heading1"/>
-      </w:pPr>
-      <w:r>
-        <w:t xml:space="preserve">Summarized Proposal </w:t>
-      </w:r>
-    </w:p>
-    <w:p>
-      <w:pPr>
-        <w:spacing w:line="240" w:lineRule="auto"/>
-      </w:pPr>
-      <w:r>
-        <w:t xml:space="preserve">For part 2 of this project we will be integrating a Bluetooth receiver to our Pic microcontroller. We will be using SPI to communicate between the receiver and the microcontroller. Using our phone or computer to communicate with the Bluetooth receiver we will be able to control the speed of the two motors in order to navigate the course. No additional parts will be needed since we already have access to enough headers to properly connect the receiver to the microcontroller. </w:t>
-      </w:r>
-    </w:p>
-    <w:p>
-      <w:pPr>
-        <w:pStyle w:val="Heading1"/>
-      </w:pPr>
-      <w:r>
-        <w:t>Part Details</w:t>
-      </w:r>
-    </w:p>
-    <w:p>
-      <w:pPr>
-        <w:spacing w:line="240" w:lineRule="auto"/>
-      </w:pPr>
-      <w:r>
-        <w:t>The device we will be using is the “Adafruit Bluefruit LE SPI Friend - Bluetooth Low Energy (BLE)”. Its part number is 2633 and it is sold by Adafruit for $17.50 (USD). This Bluetooth device uses SPI to communicate to the microcontroller and operates at 3.3V so it is directly compatible with the microcontroller. Find it online at https://www.adafruit.com/products/2633</w:t>
-      </w:r>
-    </w:p>
-    <w:p/>
-    <w:p>
-      <w:r>
-        <w:rPr>
-          <w:noProof/>
-        </w:rPr>
         <w:drawing>
-          <wp:inline distT="0" distB="0" distL="0" distR="0" wp14:anchorId="4C90F5DF" wp14:editId="70354A92">
-            <wp:extent cx="5248275" cy="3938911"/>
-            <wp:effectExtent l="0" t="0" r="0" b="4445"/>
-            <wp:docPr id="5" name="Picture 5" descr="Adafruit Bluefruit LE SPI Friend - Bluetooth Low Energy (BLE)"/>
+          <wp:inline distT="0" distB="0" distL="0" distR="0">
+            <wp:extent cx="5943600" cy="7667625"/>
+            <wp:effectExtent l="133350" t="114300" r="133350" b="161925"/>
+            <wp:docPr id="7" name="Picture 7"/>
             <wp:cNvGraphicFramePr>
               <a:graphicFrameLocks xmlns:a="http://schemas.openxmlformats.org/drawingml/2006/main" noChangeAspect="1"/>
             </wp:cNvGraphicFramePr>
@@ -1035,36 +1000,63 @@
               <a:graphicData uri="http://schemas.openxmlformats.org/drawingml/2006/picture">
                 <pic:pic xmlns:pic="http://schemas.openxmlformats.org/drawingml/2006/picture">
                   <pic:nvPicPr>
-                    <pic:cNvPr id="0" name="Picture 2" descr="Adafruit Bluefruit LE SPI Friend - Bluetooth Low Energy (BLE)"/>
-                    <pic:cNvPicPr>
-                      <a:picLocks noChangeAspect="1" noChangeArrowheads="1"/>
-                    </pic:cNvPicPr>
+                    <pic:cNvPr id="7" name="PDR_stuff.jpg"/>
+                    <pic:cNvPicPr/>
                   </pic:nvPicPr>
-                  <pic:blipFill>
-                    <a:blip r:embed="rId11">
+                  <pic:blipFill rotWithShape="1">
+                    <a:blip r:embed="rId11" cstate="print">
                       <a:extLst>
                         <a:ext uri="{28A0092B-C50C-407E-A947-70E740481C1C}">
                           <a14:useLocalDpi xmlns:a14="http://schemas.microsoft.com/office/drawing/2010/main" val="0"/>
                         </a:ext>
                       </a:extLst>
                     </a:blip>
-                    <a:srcRect/>
-                    <a:stretch>
-                      <a:fillRect/>
-                    </a:stretch>
+                    <a:srcRect b="6191"/>
+                    <a:stretch/>
                   </pic:blipFill>
                   <pic:spPr bwMode="auto">
                     <a:xfrm>
                       <a:off x="0" y="0"/>
-                      <a:ext cx="5254090" cy="3943275"/>
+                      <a:ext cx="5943600" cy="7667625"/>
                     </a:xfrm>
                     <a:prstGeom prst="rect">
                       <a:avLst/>
                     </a:prstGeom>
-                    <a:noFill/>
-                    <a:ln>
-                      <a:noFill/>
+                    <a:solidFill>
+                      <a:srgbClr val="FFFFFF">
+                        <a:shade val="85000"/>
+                      </a:srgbClr>
+                    </a:solidFill>
+                    <a:ln w="88900" cap="sq">
+                      <a:solidFill>
+                        <a:schemeClr val="tx1"/>
+                      </a:solidFill>
+                      <a:miter lim="800000"/>
                     </a:ln>
+                    <a:effectLst>
+                      <a:outerShdw blurRad="55000" dist="18000" dir="5400000" algn="tl" rotWithShape="0">
+                        <a:srgbClr val="000000">
+                          <a:alpha val="40000"/>
+                        </a:srgbClr>
+                      </a:outerShdw>
+                    </a:effectLst>
+                    <a:scene3d>
+                      <a:camera prst="orthographicFront"/>
+                      <a:lightRig rig="twoPt" dir="t">
+                        <a:rot lat="0" lon="0" rev="7200000"/>
+                      </a:lightRig>
+                    </a:scene3d>
+                    <a:sp3d>
+                      <a:bevelT w="25400" h="19050"/>
+                      <a:contourClr>
+                        <a:srgbClr val="FFFFFF"/>
+                      </a:contourClr>
+                    </a:sp3d>
+                    <a:extLst>
+                      <a:ext uri="{53640926-AAD7-44D8-BBD7-CCE9431645EC}">
+                        <a14:shadowObscured xmlns:a14="http://schemas.microsoft.com/office/drawing/2010/main"/>
+                      </a:ext>
+                    </a:extLst>
                   </pic:spPr>
                 </pic:pic>
               </a:graphicData>
@@ -1073,7 +1065,6 @@
         </w:drawing>
       </w:r>
     </w:p>
-    <w:p/>
     <w:p>
       <w:r>
         <w:rPr>
@@ -1139,8 +1130,6 @@
           </wp:inline>
         </w:drawing>
       </w:r>
-      <w:bookmarkStart w:id="0" w:name="_GoBack"/>
-      <w:bookmarkEnd w:id="0"/>
     </w:p>
     <w:sectPr>
       <w:pgSz w:w="12240" w:h="15840"/>

</xml_diff>